<commit_message>
nettoyage du code de l'exo 2
</commit_message>
<xml_diff>
--- a/Réponses aux questions - Diagrammes de classe/Reponses_aux_questions.docx
+++ b/Réponses aux questions - Diagrammes de classe/Reponses_aux_questions.docx
@@ -721,12 +721,6 @@
       </w:r>
     </w:p>
     <w:p>
-      <w:r>
-        <w:lastRenderedPageBreak/>
-        <w:br w:type="page"/>
-      </w:r>
-    </w:p>
-    <w:p>
       <w:pPr>
         <w:pStyle w:val="Titre2"/>
         <w:jc w:val="both"/>
@@ -793,10 +787,10 @@
           <w:noProof/>
         </w:rPr>
         <w:drawing>
-          <wp:inline distT="0" distB="0" distL="0" distR="0" wp14:anchorId="7DF4E4C4" wp14:editId="587B2CCF">
-            <wp:extent cx="5335210" cy="5251010"/>
-            <wp:effectExtent l="0" t="0" r="0" b="6985"/>
-            <wp:docPr id="2" name="Image 2"/>
+          <wp:inline distT="0" distB="0" distL="0" distR="0" wp14:anchorId="4B8D87DB" wp14:editId="652A20DA">
+            <wp:extent cx="5047488" cy="4970657"/>
+            <wp:effectExtent l="0" t="0" r="1270" b="1905"/>
+            <wp:docPr id="6" name="Image 6"/>
             <wp:cNvGraphicFramePr>
               <a:graphicFrameLocks xmlns:a="http://schemas.openxmlformats.org/drawingml/2006/main" noChangeAspect="1"/>
             </wp:cNvGraphicFramePr>
@@ -804,7 +798,7 @@
               <a:graphicData uri="http://schemas.openxmlformats.org/drawingml/2006/picture">
                 <pic:pic xmlns:pic="http://schemas.openxmlformats.org/drawingml/2006/picture">
                   <pic:nvPicPr>
-                    <pic:cNvPr id="0" name="Picture 1"/>
+                    <pic:cNvPr id="0" name="Picture 3"/>
                     <pic:cNvPicPr>
                       <a:picLocks noChangeAspect="1" noChangeArrowheads="1"/>
                     </pic:cNvPicPr>
@@ -825,7 +819,7 @@
                   <pic:spPr bwMode="auto">
                     <a:xfrm>
                       <a:off x="0" y="0"/>
-                      <a:ext cx="5336247" cy="5252031"/>
+                      <a:ext cx="5050729" cy="4973848"/>
                     </a:xfrm>
                     <a:prstGeom prst="rect">
                       <a:avLst/>
@@ -905,6 +899,7 @@
       <w:r>
         <w:t xml:space="preserve"> "</w:t>
       </w:r>
+      <w:proofErr w:type="gramStart"/>
       <w:r>
         <w:rPr>
           <w:b/>
@@ -913,7 +908,11 @@
         <w:t>atteindre</w:t>
       </w:r>
       <w:r>
-        <w:t>()" est appelé</w:t>
+        <w:t>(</w:t>
+      </w:r>
+      <w:proofErr w:type="gramEnd"/>
+      <w:r>
+        <w:t>)" est appelé</w:t>
       </w:r>
       <w:r>
         <w:t>e</w:t>
@@ -938,6 +937,7 @@
       <w:r>
         <w:t xml:space="preserve"> "</w:t>
       </w:r>
+      <w:proofErr w:type="gramStart"/>
       <w:r>
         <w:rPr>
           <w:b/>
@@ -946,7 +946,11 @@
         <w:t>arriver</w:t>
       </w:r>
       <w:r>
-        <w:t xml:space="preserve">()" de la </w:t>
+        <w:t>(</w:t>
+      </w:r>
+      <w:proofErr w:type="gramEnd"/>
+      <w:r>
+        <w:t xml:space="preserve">)" de la </w:t>
       </w:r>
       <w:r>
         <w:t>classe</w:t>
@@ -971,7 +975,19 @@
         <w:t xml:space="preserve"> (en fonction de sa position courante et de sa direction)</w:t>
       </w:r>
       <w:r>
-        <w:t>, on utilise la méthode « </w:t>
+        <w:t> ;</w:t>
+      </w:r>
+      <w:r>
+        <w:t xml:space="preserve"> on utilise</w:t>
+      </w:r>
+      <w:r>
+        <w:t xml:space="preserve"> </w:t>
+      </w:r>
+      <w:r>
+        <w:t>notamment</w:t>
+      </w:r>
+      <w:r>
+        <w:t xml:space="preserve"> la méthode « </w:t>
       </w:r>
       <w:r>
         <w:rPr>
@@ -1039,6 +1055,7 @@
       <w:r>
         <w:t xml:space="preserve"> "</w:t>
       </w:r>
+      <w:proofErr w:type="gramStart"/>
       <w:r>
         <w:rPr>
           <w:b/>
@@ -1047,7 +1064,11 @@
         <w:t>partir</w:t>
       </w:r>
       <w:r>
-        <w:t>()" est appelée :</w:t>
+        <w:t>(</w:t>
+      </w:r>
+      <w:proofErr w:type="gramEnd"/>
+      <w:r>
+        <w:t>)" est appelée :</w:t>
       </w:r>
     </w:p>
     <w:p>
@@ -1063,6 +1084,7 @@
       <w:r>
         <w:t xml:space="preserve"> "</w:t>
       </w:r>
+      <w:proofErr w:type="gramStart"/>
       <w:r>
         <w:rPr>
           <w:b/>
@@ -1071,7 +1093,11 @@
         <w:t>quitter</w:t>
       </w:r>
       <w:r>
-        <w:t xml:space="preserve">()" de la </w:t>
+        <w:t>(</w:t>
+      </w:r>
+      <w:proofErr w:type="gramEnd"/>
+      <w:r>
+        <w:t xml:space="preserve">)" de la </w:t>
       </w:r>
       <w:r>
         <w:t>classe</w:t>
@@ -1109,6 +1135,8 @@
       <w:r>
         <w:t xml:space="preserve"> "</w:t>
       </w:r>
+      <w:proofErr w:type="spellStart"/>
+      <w:proofErr w:type="gramStart"/>
       <w:r>
         <w:rPr>
           <w:b/>
@@ -1116,9 +1144,15 @@
         </w:rPr>
         <w:t>getElementLR</w:t>
       </w:r>
-      <w:r>
-        <w:t>()" et "</w:t>
-      </w:r>
+      <w:proofErr w:type="spellEnd"/>
+      <w:r>
+        <w:t>(</w:t>
+      </w:r>
+      <w:proofErr w:type="gramEnd"/>
+      <w:r>
+        <w:t>)" et "</w:t>
+      </w:r>
+      <w:proofErr w:type="spellStart"/>
       <w:r>
         <w:rPr>
           <w:b/>
@@ -1126,6 +1160,7 @@
         </w:rPr>
         <w:t>getElementRL</w:t>
       </w:r>
+      <w:proofErr w:type="spellEnd"/>
       <w:r>
         <w:t xml:space="preserve">()" de la </w:t>
       </w:r>
@@ -1264,6 +1299,7 @@
               <w:jc w:val="both"/>
               <w:cnfStyle w:val="100000000000" w:firstRow="1" w:lastRow="0" w:firstColumn="0" w:lastColumn="0" w:oddVBand="0" w:evenVBand="0" w:oddHBand="0" w:evenHBand="0" w:firstRowFirstColumn="0" w:firstRowLastColumn="0" w:lastRowFirstColumn="0" w:lastRowLastColumn="0"/>
             </w:pPr>
+            <w:proofErr w:type="spellStart"/>
             <w:r>
               <w:t>El</w:t>
             </w:r>
@@ -1273,6 +1309,7 @@
             <w:r>
               <w:t>ment</w:t>
             </w:r>
+            <w:proofErr w:type="spellEnd"/>
           </w:p>
         </w:tc>
         <w:tc>
@@ -1303,8 +1340,13 @@
             <w:pPr>
               <w:jc w:val="both"/>
             </w:pPr>
-            <w:r>
-              <w:t>atteindre()</w:t>
+            <w:proofErr w:type="gramStart"/>
+            <w:r>
+              <w:t>atteindre(</w:t>
+            </w:r>
+            <w:proofErr w:type="gramEnd"/>
+            <w:r>
+              <w:t>)</w:t>
             </w:r>
           </w:p>
         </w:tc>
@@ -1321,12 +1363,21 @@
                 <w:bCs/>
               </w:rPr>
             </w:pPr>
+            <w:proofErr w:type="gramStart"/>
             <w:r>
               <w:rPr>
                 <w:b/>
                 <w:bCs/>
               </w:rPr>
-              <w:t>arriver()</w:t>
+              <w:t>arriver(</w:t>
+            </w:r>
+            <w:proofErr w:type="gramEnd"/>
+            <w:r>
+              <w:rPr>
+                <w:b/>
+                <w:bCs/>
+              </w:rPr>
+              <w:t>)</w:t>
             </w:r>
           </w:p>
         </w:tc>
@@ -1343,12 +1394,30 @@
                 <w:bCs/>
               </w:rPr>
             </w:pPr>
+            <w:proofErr w:type="spellStart"/>
+            <w:proofErr w:type="gramStart"/>
             <w:r>
               <w:rPr>
                 <w:b/>
                 <w:bCs/>
               </w:rPr>
-              <w:t>newTrain()</w:t>
+              <w:t>newTrain</w:t>
+            </w:r>
+            <w:proofErr w:type="spellEnd"/>
+            <w:r>
+              <w:rPr>
+                <w:b/>
+                <w:bCs/>
+              </w:rPr>
+              <w:t>(</w:t>
+            </w:r>
+            <w:proofErr w:type="gramEnd"/>
+            <w:r>
+              <w:rPr>
+                <w:b/>
+                <w:bCs/>
+              </w:rPr>
+              <w:t>)</w:t>
             </w:r>
           </w:p>
         </w:tc>
@@ -1365,12 +1434,30 @@
                 <w:bCs/>
               </w:rPr>
             </w:pPr>
+            <w:proofErr w:type="spellStart"/>
+            <w:proofErr w:type="gramStart"/>
             <w:r>
               <w:rPr>
                 <w:b/>
                 <w:bCs/>
               </w:rPr>
-              <w:t>getElementLR()</w:t>
+              <w:t>getElementLR</w:t>
+            </w:r>
+            <w:proofErr w:type="spellEnd"/>
+            <w:r>
+              <w:rPr>
+                <w:b/>
+                <w:bCs/>
+              </w:rPr>
+              <w:t>(</w:t>
+            </w:r>
+            <w:proofErr w:type="gramEnd"/>
+            <w:r>
+              <w:rPr>
+                <w:b/>
+                <w:bCs/>
+              </w:rPr>
+              <w:t>)</w:t>
             </w:r>
           </w:p>
         </w:tc>
@@ -1385,8 +1472,13 @@
             <w:pPr>
               <w:jc w:val="both"/>
             </w:pPr>
-            <w:r>
-              <w:t>partir()</w:t>
+            <w:proofErr w:type="gramStart"/>
+            <w:r>
+              <w:t>partir(</w:t>
+            </w:r>
+            <w:proofErr w:type="gramEnd"/>
+            <w:r>
+              <w:t>)</w:t>
             </w:r>
           </w:p>
         </w:tc>
@@ -1403,12 +1495,21 @@
                 <w:bCs/>
               </w:rPr>
             </w:pPr>
+            <w:proofErr w:type="gramStart"/>
             <w:r>
               <w:rPr>
                 <w:b/>
                 <w:bCs/>
               </w:rPr>
-              <w:t>quitter()</w:t>
+              <w:t>quitter(</w:t>
+            </w:r>
+            <w:proofErr w:type="gramEnd"/>
+            <w:r>
+              <w:rPr>
+                <w:b/>
+                <w:bCs/>
+              </w:rPr>
+              <w:t>)</w:t>
             </w:r>
           </w:p>
         </w:tc>
@@ -1425,12 +1526,30 @@
                 <w:bCs/>
               </w:rPr>
             </w:pPr>
+            <w:proofErr w:type="spellStart"/>
+            <w:proofErr w:type="gramStart"/>
             <w:r>
               <w:rPr>
                 <w:b/>
                 <w:bCs/>
               </w:rPr>
-              <w:t>leaveTrain()</w:t>
+              <w:t>leaveTrain</w:t>
+            </w:r>
+            <w:proofErr w:type="spellEnd"/>
+            <w:r>
+              <w:rPr>
+                <w:b/>
+                <w:bCs/>
+              </w:rPr>
+              <w:t>(</w:t>
+            </w:r>
+            <w:proofErr w:type="gramEnd"/>
+            <w:r>
+              <w:rPr>
+                <w:b/>
+                <w:bCs/>
+              </w:rPr>
+              <w:t>)</w:t>
             </w:r>
           </w:p>
         </w:tc>
@@ -1447,6 +1566,8 @@
                 <w:bCs/>
               </w:rPr>
             </w:pPr>
+            <w:proofErr w:type="spellStart"/>
+            <w:proofErr w:type="gramStart"/>
             <w:r>
               <w:rPr>
                 <w:b/>
@@ -1461,12 +1582,21 @@
               </w:rPr>
               <w:t>RL</w:t>
             </w:r>
+            <w:proofErr w:type="spellEnd"/>
             <w:r>
               <w:rPr>
                 <w:b/>
                 <w:bCs/>
               </w:rPr>
-              <w:t>()</w:t>
+              <w:t>(</w:t>
+            </w:r>
+            <w:proofErr w:type="gramEnd"/>
+            <w:r>
+              <w:rPr>
+                <w:b/>
+                <w:bCs/>
+              </w:rPr>
+              <w:t>)</w:t>
             </w:r>
           </w:p>
         </w:tc>
@@ -1514,12 +1644,30 @@
                 <w:bCs/>
               </w:rPr>
             </w:pPr>
+            <w:proofErr w:type="spellStart"/>
+            <w:proofErr w:type="gramStart"/>
             <w:r>
               <w:rPr>
                 <w:b/>
                 <w:bCs/>
               </w:rPr>
-              <w:t>getName()</w:t>
+              <w:t>getName</w:t>
+            </w:r>
+            <w:proofErr w:type="spellEnd"/>
+            <w:r>
+              <w:rPr>
+                <w:b/>
+                <w:bCs/>
+              </w:rPr>
+              <w:t>(</w:t>
+            </w:r>
+            <w:proofErr w:type="gramEnd"/>
+            <w:r>
+              <w:rPr>
+                <w:b/>
+                <w:bCs/>
+              </w:rPr>
+              <w:t>)</w:t>
             </w:r>
           </w:p>
         </w:tc>
@@ -1536,12 +1684,21 @@
                 <w:bCs/>
               </w:rPr>
             </w:pPr>
+            <w:proofErr w:type="gramStart"/>
             <w:r>
               <w:rPr>
                 <w:b/>
                 <w:bCs/>
               </w:rPr>
-              <w:t>getIndexOfElement()</w:t>
+              <w:t>getIndexOfElement(</w:t>
+            </w:r>
+            <w:proofErr w:type="gramEnd"/>
+            <w:r>
+              <w:rPr>
+                <w:b/>
+                <w:bCs/>
+              </w:rPr>
+              <w:t>)</w:t>
             </w:r>
           </w:p>
         </w:tc>
@@ -1576,6 +1733,8 @@
       <w:r>
         <w:t>On ajoute la méthode "</w:t>
       </w:r>
+      <w:proofErr w:type="spellStart"/>
+      <w:proofErr w:type="gramStart"/>
       <w:r>
         <w:rPr>
           <w:b/>
@@ -1583,9 +1742,15 @@
         </w:rPr>
         <w:t>getName</w:t>
       </w:r>
-      <w:r>
-        <w:t xml:space="preserve">()" à la classe </w:t>
-      </w:r>
+      <w:proofErr w:type="spellEnd"/>
+      <w:r>
+        <w:t>(</w:t>
+      </w:r>
+      <w:proofErr w:type="gramEnd"/>
+      <w:r>
+        <w:t xml:space="preserve">)" à la classe </w:t>
+      </w:r>
+      <w:proofErr w:type="spellStart"/>
       <w:r>
         <w:rPr>
           <w:b/>
@@ -1593,6 +1758,7 @@
         </w:rPr>
         <w:t>Element</w:t>
       </w:r>
+      <w:proofErr w:type="spellEnd"/>
       <w:r>
         <w:t xml:space="preserve"> afin d'afficher la position</w:t>
       </w:r>
@@ -1610,6 +1776,7 @@
       <w:r>
         <w:t xml:space="preserve">On appelle les méthodes </w:t>
       </w:r>
+      <w:proofErr w:type="gramStart"/>
       <w:r>
         <w:rPr>
           <w:b/>
@@ -1618,7 +1785,11 @@
         <w:t>atteindre</w:t>
       </w:r>
       <w:r>
-        <w:t xml:space="preserve">() et </w:t>
+        <w:t>(</w:t>
+      </w:r>
+      <w:proofErr w:type="gramEnd"/>
+      <w:r>
+        <w:t xml:space="preserve">) et </w:t>
       </w:r>
       <w:r>
         <w:rPr>
@@ -1672,22 +1843,41 @@
           <w:bCs/>
           <w:u w:val="single"/>
         </w:rPr>
-        <w:t xml:space="preserve"> (cf figure ci-dessous).</w:t>
-      </w:r>
-    </w:p>
-    <w:p>
-      <w:pPr>
-        <w:jc w:val="both"/>
+        <w:t xml:space="preserve"> (</w:t>
+      </w:r>
+      <w:proofErr w:type="spellStart"/>
+      <w:r>
         <w:rPr>
           <w:b/>
           <w:bCs/>
           <w:u w:val="single"/>
         </w:rPr>
-      </w:pPr>
-      <w:r>
-        <w:rPr>
-          <w:b/>
-          <w:bCs/>
+        <w:t>cf</w:t>
+      </w:r>
+      <w:proofErr w:type="spellEnd"/>
+      <w:r>
+        <w:rPr>
+          <w:b/>
+          <w:bCs/>
+          <w:u w:val="single"/>
+        </w:rPr>
+        <w:t xml:space="preserve"> figure ci-dessous).</w:t>
+      </w:r>
+    </w:p>
+    <w:p>
+      <w:pPr>
+        <w:jc w:val="both"/>
+        <w:rPr>
+          <w:b/>
+          <w:bCs/>
+          <w:u w:val="single"/>
+        </w:rPr>
+      </w:pPr>
+      <w:r>
+        <w:rPr>
+          <w:b/>
+          <w:bCs/>
+          <w:noProof/>
           <w:u w:val="single"/>
         </w:rPr>
         <w:drawing>
@@ -1780,16 +1970,7 @@
         <w:t>Exercice 2</w:t>
       </w:r>
       <w:r>
-        <w:t xml:space="preserve"> </w:t>
-      </w:r>
-      <w:r>
-        <w:t xml:space="preserve">(Partie </w:t>
-      </w:r>
-      <w:r>
-        <w:t>A</w:t>
-      </w:r>
-      <w:r>
-        <w:t>)</w:t>
+        <w:t xml:space="preserve"> (Partie A)</w:t>
       </w:r>
       <w:r>
         <w:t xml:space="preserve"> - </w:t>
@@ -1859,6 +2040,7 @@
       <w:r>
         <w:t xml:space="preserve"> </w:t>
       </w:r>
+      <w:proofErr w:type="spellStart"/>
       <w:r>
         <w:rPr>
           <w:b/>
@@ -1866,6 +2048,7 @@
         </w:rPr>
         <w:t>Runnable</w:t>
       </w:r>
+      <w:proofErr w:type="spellEnd"/>
       <w:r>
         <w:t xml:space="preserve">. On ajoute dans la </w:t>
       </w:r>
@@ -1911,6 +2094,7 @@
       <w:r>
         <w:t xml:space="preserve"> « </w:t>
       </w:r>
+      <w:proofErr w:type="gramStart"/>
       <w:r>
         <w:rPr>
           <w:b/>
@@ -1919,7 +2103,11 @@
         <w:t>run</w:t>
       </w:r>
       <w:r>
-        <w:t>() » de la classe Train pour qu’il se déplace : les méthodes « atteindre() » et « partir() » sont appelées 15 fois successivement.</w:t>
+        <w:t>(</w:t>
+      </w:r>
+      <w:proofErr w:type="gramEnd"/>
+      <w:r>
+        <w:t>) » de la classe Train pour qu’il se déplace : les méthodes « atteindre() » et « partir() » sont appelées 15 fois successivement.</w:t>
       </w:r>
     </w:p>
     <w:p>
@@ -1972,10 +2160,44 @@
         <w:jc w:val="both"/>
       </w:pPr>
       <w:r>
-        <w:t xml:space="preserve">- </w:t>
-      </w:r>
-      <w:r>
-        <w:t>se retrouver à plusieurs sur la même section de rails</w:t>
+        <w:t>- se retrouver à plusieurs sur la même section de rails (</w:t>
+      </w:r>
+      <w:r>
+        <w:rPr>
+          <w:b/>
+          <w:bCs/>
+        </w:rPr>
+        <w:t>Résolution en</w:t>
+      </w:r>
+      <w:r>
+        <w:t xml:space="preserve"> </w:t>
+      </w:r>
+      <w:r>
+        <w:rPr>
+          <w:b/>
+          <w:bCs/>
+        </w:rPr>
+        <w:t>Partie A de l’exercice 2</w:t>
+      </w:r>
+      <w:r>
+        <w:t>),</w:t>
+      </w:r>
+    </w:p>
+    <w:p>
+      <w:pPr>
+        <w:jc w:val="both"/>
+      </w:pPr>
+      <w:r>
+        <w:t>-</w:t>
+      </w:r>
+      <w:r>
+        <w:t xml:space="preserve"> se doubler</w:t>
+      </w:r>
+      <w:r>
+        <w:t xml:space="preserve"> et </w:t>
+      </w:r>
+      <w:r>
+        <w:t>se croiser</w:t>
       </w:r>
       <w:r>
         <w:t xml:space="preserve"> (</w:t>
@@ -1995,78 +2217,46 @@
           <w:b/>
           <w:bCs/>
         </w:rPr>
-        <w:t>Partie A de l’exercice 2</w:t>
-      </w:r>
-      <w:r>
-        <w:t>),</w:t>
-      </w:r>
-    </w:p>
-    <w:p>
-      <w:pPr>
-        <w:jc w:val="both"/>
-      </w:pPr>
-      <w:r>
-        <w:t>-</w:t>
-      </w:r>
-      <w:r>
-        <w:t xml:space="preserve"> se doubler</w:t>
-      </w:r>
-      <w:r>
-        <w:t xml:space="preserve"> et </w:t>
-      </w:r>
-      <w:r>
-        <w:t>se croiser</w:t>
-      </w:r>
-      <w:r>
-        <w:t xml:space="preserve"> (</w:t>
-      </w:r>
-      <w:r>
-        <w:rPr>
-          <w:b/>
-          <w:bCs/>
-        </w:rPr>
-        <w:t>Résolution en</w:t>
-      </w:r>
+        <w:t>Partie B de l’exercice 2</w:t>
+      </w:r>
+      <w:r>
+        <w:t>).</w:t>
+      </w:r>
+    </w:p>
+    <w:p>
+      <w:pPr>
+        <w:pStyle w:val="Titre2"/>
+      </w:pPr>
+      <w:bookmarkStart w:id="10" w:name="_Toc125826993"/>
+      <w:r>
+        <w:t xml:space="preserve">Question 2.2 : </w:t>
+      </w:r>
+      <w:r>
+        <w:rPr>
+          <w:b/>
+          <w:bCs/>
+        </w:rPr>
+        <w:t>Identifiez les variables qui permettent d’exprimer l’invariant de sûreté pour la ligne de trains.</w:t>
+      </w:r>
+      <w:bookmarkEnd w:id="10"/>
       <w:r>
         <w:t xml:space="preserve"> </w:t>
       </w:r>
-      <w:r>
-        <w:rPr>
-          <w:b/>
-          <w:bCs/>
-        </w:rPr>
-        <w:t>Partie B de l’exercice 2</w:t>
-      </w:r>
-      <w:r>
-        <w:t>).</w:t>
-      </w:r>
-    </w:p>
-    <w:p>
-      <w:pPr>
-        <w:pStyle w:val="Titre2"/>
-      </w:pPr>
-      <w:bookmarkStart w:id="10" w:name="_Toc125826993"/>
-      <w:r>
-        <w:t xml:space="preserve">Question 2.2 : </w:t>
-      </w:r>
-      <w:r>
-        <w:rPr>
-          <w:b/>
-          <w:bCs/>
-        </w:rPr>
-        <w:t>Identifiez les variables qui permettent d’exprimer l’invariant de sûreté pour la ligne de trains.</w:t>
-      </w:r>
-      <w:bookmarkEnd w:id="10"/>
-      <w:r>
-        <w:t xml:space="preserve"> </w:t>
-      </w:r>
     </w:p>
     <w:p>
       <w:r>
         <w:t>Il y a deux invariants de sûreté à assurer </w:t>
       </w:r>
       <w:r>
-        <w:t xml:space="preserve">(cf le sujet du projet) : </w:t>
+        <w:t>(</w:t>
+      </w:r>
+      <w:proofErr w:type="spellStart"/>
+      <w:r>
+        <w:t>cf</w:t>
+      </w:r>
+      <w:proofErr w:type="spellEnd"/>
+      <w:r>
+        <w:t xml:space="preserve"> le sujet du projet) : </w:t>
       </w:r>
     </w:p>
     <w:p>
@@ -2077,8 +2267,13 @@
           <w:numId w:val="4"/>
         </w:numPr>
       </w:pPr>
-      <w:r>
-        <w:t>le nombre de trains maximum dans une gare est égal au nombre de quais de la gare</w:t>
+      <w:proofErr w:type="gramStart"/>
+      <w:r>
+        <w:t>le</w:t>
+      </w:r>
+      <w:proofErr w:type="gramEnd"/>
+      <w:r>
+        <w:t xml:space="preserve"> nombre de trains maximum dans une gare est égal au nombre de quais de la gare</w:t>
       </w:r>
       <w:r>
         <w:t>,</w:t>
@@ -2092,8 +2287,13 @@
           <w:numId w:val="4"/>
         </w:numPr>
       </w:pPr>
-      <w:r>
-        <w:t>dans une section il y a au maximum un train.</w:t>
+      <w:proofErr w:type="gramStart"/>
+      <w:r>
+        <w:t>dans</w:t>
+      </w:r>
+      <w:proofErr w:type="gramEnd"/>
+      <w:r>
+        <w:t xml:space="preserve"> une section il y a au maximum un train.</w:t>
       </w:r>
     </w:p>
     <w:p>
@@ -2150,6 +2350,7 @@
       <w:r>
         <w:t xml:space="preserve">et </w:t>
       </w:r>
+      <w:proofErr w:type="spellStart"/>
       <w:r>
         <w:rPr>
           <w:b/>
@@ -2157,6 +2358,7 @@
         </w:rPr>
         <w:t>quaisDispos</w:t>
       </w:r>
+      <w:proofErr w:type="spellEnd"/>
       <w:r>
         <w:rPr>
           <w:b/>
@@ -2201,6 +2403,7 @@
       <w:r>
         <w:t xml:space="preserve"> </w:t>
       </w:r>
+      <w:proofErr w:type="spellStart"/>
       <w:r>
         <w:rPr>
           <w:b/>
@@ -2208,6 +2411,7 @@
         </w:rPr>
         <w:t>sectionDispo</w:t>
       </w:r>
+      <w:proofErr w:type="spellEnd"/>
       <w:r>
         <w:rPr>
           <w:b/>
@@ -2254,7 +2458,23 @@
           <w:b/>
           <w:bCs/>
         </w:rPr>
-        <w:t>0 &lt;= quaisDispos &lt;</w:t>
+        <w:t xml:space="preserve">0 &lt;= </w:t>
+      </w:r>
+      <w:proofErr w:type="spellStart"/>
+      <w:r>
+        <w:rPr>
+          <w:b/>
+          <w:bCs/>
+        </w:rPr>
+        <w:t>quaisDispos</w:t>
+      </w:r>
+      <w:proofErr w:type="spellEnd"/>
+      <w:r>
+        <w:rPr>
+          <w:b/>
+          <w:bCs/>
+        </w:rPr>
+        <w:t xml:space="preserve"> &lt;</w:t>
       </w:r>
       <w:r>
         <w:rPr>
@@ -2283,8 +2503,17 @@
           <w:b/>
           <w:bCs/>
         </w:rPr>
-        <w:t>l’attribut sectionDispo</w:t>
-      </w:r>
+        <w:t xml:space="preserve">l’attribut </w:t>
+      </w:r>
+      <w:proofErr w:type="spellStart"/>
+      <w:r>
+        <w:rPr>
+          <w:b/>
+          <w:bCs/>
+        </w:rPr>
+        <w:t>sectionDispo</w:t>
+      </w:r>
+      <w:proofErr w:type="spellEnd"/>
       <w:r>
         <w:t>.</w:t>
       </w:r>
@@ -2329,6 +2558,8 @@
       <w:r>
         <w:t>Les deux actions critiques que peut effectuer un train sont « </w:t>
       </w:r>
+      <w:proofErr w:type="spellStart"/>
+      <w:proofErr w:type="gramStart"/>
       <w:r>
         <w:rPr>
           <w:b/>
@@ -2336,9 +2567,15 @@
         </w:rPr>
         <w:t>newTrain</w:t>
       </w:r>
-      <w:r>
-        <w:t>() » et « </w:t>
-      </w:r>
+      <w:proofErr w:type="spellEnd"/>
+      <w:r>
+        <w:t>(</w:t>
+      </w:r>
+      <w:proofErr w:type="gramEnd"/>
+      <w:r>
+        <w:t>) » et « </w:t>
+      </w:r>
+      <w:proofErr w:type="spellStart"/>
       <w:r>
         <w:rPr>
           <w:b/>
@@ -2346,6 +2583,7 @@
         </w:rPr>
         <w:t>leaveTrain</w:t>
       </w:r>
+      <w:proofErr w:type="spellEnd"/>
       <w:r>
         <w:t>() »</w:t>
       </w:r>
@@ -2371,12 +2609,21 @@
       <w:r>
         <w:t xml:space="preserve">, dans les méthodes </w:t>
       </w:r>
-      <w:r>
-        <w:rPr>
-          <w:b/>
-          <w:bCs/>
-        </w:rPr>
-        <w:t xml:space="preserve">quitter() </w:t>
+      <w:proofErr w:type="gramStart"/>
+      <w:r>
+        <w:rPr>
+          <w:b/>
+          <w:bCs/>
+        </w:rPr>
+        <w:t>quitter(</w:t>
+      </w:r>
+      <w:proofErr w:type="gramEnd"/>
+      <w:r>
+        <w:rPr>
+          <w:b/>
+          <w:bCs/>
+        </w:rPr>
+        <w:t xml:space="preserve">) </w:t>
       </w:r>
       <w:r>
         <w:t xml:space="preserve">et </w:t>
@@ -2450,6 +2697,7 @@
       <w:r>
         <w:t xml:space="preserve"> </w:t>
       </w:r>
+      <w:proofErr w:type="spellStart"/>
       <w:r>
         <w:rPr>
           <w:b/>
@@ -2457,6 +2705,7 @@
         </w:rPr>
         <w:t>Element</w:t>
       </w:r>
+      <w:proofErr w:type="spellEnd"/>
       <w:r>
         <w:t xml:space="preserve">, puis redéfinies respectivement dans les </w:t>
       </w:r>
@@ -2548,9 +2797,21 @@
           <w:numId w:val="4"/>
         </w:numPr>
       </w:pPr>
-      <w:r>
-        <w:t>canNewTrain () : boolean</w:t>
-      </w:r>
+      <w:proofErr w:type="spellStart"/>
+      <w:proofErr w:type="gramStart"/>
+      <w:r>
+        <w:t>canNewTrain</w:t>
+      </w:r>
+      <w:proofErr w:type="spellEnd"/>
+      <w:proofErr w:type="gramEnd"/>
+      <w:r>
+        <w:t xml:space="preserve"> () : </w:t>
+      </w:r>
+      <w:proofErr w:type="spellStart"/>
+      <w:r>
+        <w:t>boolean</w:t>
+      </w:r>
+      <w:proofErr w:type="spellEnd"/>
     </w:p>
     <w:p>
       <w:pPr>
@@ -2560,9 +2821,24 @@
           <w:numId w:val="4"/>
         </w:numPr>
       </w:pPr>
-      <w:r>
-        <w:t>canLeaveTrain() : boolean</w:t>
-      </w:r>
+      <w:proofErr w:type="spellStart"/>
+      <w:proofErr w:type="gramStart"/>
+      <w:r>
+        <w:t>canLeaveTrain</w:t>
+      </w:r>
+      <w:proofErr w:type="spellEnd"/>
+      <w:r>
+        <w:t>(</w:t>
+      </w:r>
+      <w:proofErr w:type="gramEnd"/>
+      <w:r>
+        <w:t xml:space="preserve">) : </w:t>
+      </w:r>
+      <w:proofErr w:type="spellStart"/>
+      <w:r>
+        <w:t>boolean</w:t>
+      </w:r>
+      <w:proofErr w:type="spellEnd"/>
     </w:p>
     <w:p>
       <w:pPr>
@@ -2572,9 +2848,19 @@
           <w:numId w:val="4"/>
         </w:numPr>
       </w:pPr>
-      <w:r>
-        <w:t>invariant() : boolean</w:t>
-      </w:r>
+      <w:proofErr w:type="gramStart"/>
+      <w:r>
+        <w:t>invariant(</w:t>
+      </w:r>
+      <w:proofErr w:type="gramEnd"/>
+      <w:r>
+        <w:t xml:space="preserve">) : </w:t>
+      </w:r>
+      <w:proofErr w:type="spellStart"/>
+      <w:r>
+        <w:t>boolean</w:t>
+      </w:r>
+      <w:proofErr w:type="spellEnd"/>
     </w:p>
     <w:p>
       <w:pPr>
@@ -2630,11 +2916,40 @@
         <w:t xml:space="preserve"> </w:t>
       </w:r>
       <w:r>
-        <w:rPr>
-          <w:b/>
-          <w:bCs/>
-        </w:rPr>
-        <w:t>Position, Element, Section, Gare.</w:t>
+        <w:t xml:space="preserve">des </w:t>
+      </w:r>
+      <w:r>
+        <w:rPr>
+          <w:b/>
+          <w:bCs/>
+        </w:rPr>
+        <w:t>classes</w:t>
+      </w:r>
+      <w:r>
+        <w:t xml:space="preserve"> </w:t>
+      </w:r>
+      <w:r>
+        <w:rPr>
+          <w:b/>
+          <w:bCs/>
+        </w:rPr>
+        <w:t xml:space="preserve">Position, </w:t>
+      </w:r>
+      <w:proofErr w:type="spellStart"/>
+      <w:r>
+        <w:rPr>
+          <w:b/>
+          <w:bCs/>
+        </w:rPr>
+        <w:t>Element</w:t>
+      </w:r>
+      <w:proofErr w:type="spellEnd"/>
+      <w:r>
+        <w:rPr>
+          <w:b/>
+          <w:bCs/>
+        </w:rPr>
+        <w:t>, Section, Gare.</w:t>
       </w:r>
       <w:r>
         <w:t xml:space="preserve"> </w:t>
@@ -2728,25 +3043,10 @@
     </w:p>
     <w:p>
       <w:pPr>
-        <w:jc w:val="both"/>
-        <w:rPr>
-          <w:b/>
-          <w:bCs/>
-        </w:rPr>
-      </w:pPr>
-    </w:p>
-    <w:p>
-      <w:r>
-        <w:br w:type="page"/>
-      </w:r>
-    </w:p>
-    <w:p>
-      <w:pPr>
         <w:pStyle w:val="Titre1"/>
       </w:pPr>
       <w:bookmarkStart w:id="17" w:name="_Toc125827000"/>
       <w:r>
-        <w:lastRenderedPageBreak/>
         <w:t>Exercice 2</w:t>
       </w:r>
       <w:r>
@@ -3157,15 +3457,36 @@
       <w:r>
         <w:t xml:space="preserve"> (</w:t>
       </w:r>
+      <w:proofErr w:type="spellStart"/>
       <w:r>
         <w:rPr>
           <w:i/>
           <w:iCs/>
         </w:rPr>
-        <w:t>cf le fichier LTS de l’exercice 2</w:t>
-      </w:r>
-      <w:r>
-        <w:t xml:space="preserve">) est ajouté. Il est implémenté en Java sous la forme d’un tableau de booléens nommé « controller » dans la classe Railway. A chaque élément de ce tableau correspond une </w:t>
+        <w:t>cf</w:t>
+      </w:r>
+      <w:proofErr w:type="spellEnd"/>
+      <w:r>
+        <w:rPr>
+          <w:i/>
+          <w:iCs/>
+        </w:rPr>
+        <w:t xml:space="preserve"> le fichier LTS de l’exercice 2</w:t>
+      </w:r>
+      <w:r>
+        <w:t>) est ajouté. Il est implémenté en Java sous la forme d’un tableau de booléens nommé « </w:t>
+      </w:r>
+      <w:proofErr w:type="spellStart"/>
+      <w:r>
+        <w:rPr>
+          <w:b/>
+          <w:bCs/>
+        </w:rPr>
+        <w:t>controller</w:t>
+      </w:r>
+      <w:proofErr w:type="spellEnd"/>
+      <w:r>
+        <w:t xml:space="preserve"> » dans la classe Railway. A chaque élément de ce tableau correspond une </w:t>
       </w:r>
       <w:r>
         <w:rPr>
@@ -3183,21 +3504,82 @@
         <w:jc w:val="both"/>
       </w:pPr>
       <w:r>
-        <w:t>Par exemple : si la ligne est : « Gare A – Section 2 – Section 3 – Gare B », alors controller est initialement [1,1,1]. Lorsqu’un train quitte la Section 2, vers la Section 3, il modifie le controller (</w:t>
-      </w:r>
-      <w:r>
-        <w:rPr>
-          <w:b/>
-          <w:bCs/>
-        </w:rPr>
-        <w:t>méthode inUse()</w:t>
+        <w:t xml:space="preserve">Par exemple : si la ligne est : « Gare A – Section 2 – Section 3 – Gare B », alors </w:t>
+      </w:r>
+      <w:proofErr w:type="spellStart"/>
+      <w:r>
+        <w:rPr>
+          <w:b/>
+          <w:bCs/>
+        </w:rPr>
+        <w:t>controller</w:t>
+      </w:r>
+      <w:proofErr w:type="spellEnd"/>
+      <w:r>
+        <w:t xml:space="preserve"> est initialement [1,1,1]. Lorsqu’un train quitte la Section 2, vers la Section 3, il modifie le </w:t>
+      </w:r>
+      <w:proofErr w:type="spellStart"/>
+      <w:r>
+        <w:rPr>
+          <w:b/>
+          <w:bCs/>
+        </w:rPr>
+        <w:t>controller</w:t>
+      </w:r>
+      <w:proofErr w:type="spellEnd"/>
+      <w:r>
+        <w:t xml:space="preserve"> (</w:t>
+      </w:r>
+      <w:r>
+        <w:rPr>
+          <w:b/>
+          <w:bCs/>
+        </w:rPr>
+        <w:t xml:space="preserve">méthode </w:t>
+      </w:r>
+      <w:proofErr w:type="spellStart"/>
+      <w:proofErr w:type="gramStart"/>
+      <w:r>
+        <w:rPr>
+          <w:b/>
+          <w:bCs/>
+        </w:rPr>
+        <w:t>inUse</w:t>
+      </w:r>
+      <w:proofErr w:type="spellEnd"/>
+      <w:r>
+        <w:rPr>
+          <w:b/>
+          <w:bCs/>
+        </w:rPr>
+        <w:t>(</w:t>
+      </w:r>
+      <w:proofErr w:type="gramEnd"/>
+      <w:r>
+        <w:rPr>
+          <w:b/>
+          <w:bCs/>
+        </w:rPr>
+        <w:t>)</w:t>
       </w:r>
       <w:r>
         <w:t xml:space="preserve">) qui vaut alors [1,0,1], empêchant tout autre train de quitter la Section 3 vers la Section 2. </w:t>
       </w:r>
       <w:r>
         <w:br/>
-        <w:t>Lorsque le train arrive en Section 3, il modifie à nouveau le controller (</w:t>
+        <w:t xml:space="preserve">Lorsque le train arrive en Section 3, il modifie à nouveau le </w:t>
+      </w:r>
+      <w:proofErr w:type="spellStart"/>
+      <w:r>
+        <w:rPr>
+          <w:b/>
+          <w:bCs/>
+        </w:rPr>
+        <w:t>controller</w:t>
+      </w:r>
+      <w:proofErr w:type="spellEnd"/>
+      <w:r>
+        <w:t xml:space="preserve"> (</w:t>
       </w:r>
       <w:r>
         <w:rPr>
@@ -3206,6 +3588,7 @@
         </w:rPr>
         <w:t xml:space="preserve">méthode </w:t>
       </w:r>
+      <w:proofErr w:type="gramStart"/>
       <w:r>
         <w:rPr>
           <w:b/>
@@ -3218,7 +3601,15 @@
           <w:b/>
           <w:bCs/>
         </w:rPr>
-        <w:t>()</w:t>
+        <w:t>(</w:t>
+      </w:r>
+      <w:proofErr w:type="gramEnd"/>
+      <w:r>
+        <w:rPr>
+          <w:b/>
+          <w:bCs/>
+        </w:rPr>
+        <w:t>)</w:t>
       </w:r>
       <w:r>
         <w:t>), qui vaut enfin [1,1,1].</w:t>
@@ -3229,6 +3620,62 @@
         <w:jc w:val="both"/>
       </w:pPr>
       <w:r>
+        <w:t xml:space="preserve">Les méthodes </w:t>
+      </w:r>
+      <w:proofErr w:type="spellStart"/>
+      <w:proofErr w:type="gramStart"/>
+      <w:r>
+        <w:rPr>
+          <w:b/>
+          <w:bCs/>
+        </w:rPr>
+        <w:t>inUse</w:t>
+      </w:r>
+      <w:proofErr w:type="spellEnd"/>
+      <w:r>
+        <w:t>(</w:t>
+      </w:r>
+      <w:proofErr w:type="gramEnd"/>
+      <w:r>
+        <w:t xml:space="preserve">) et </w:t>
+      </w:r>
+      <w:r>
+        <w:rPr>
+          <w:b/>
+          <w:bCs/>
+        </w:rPr>
+        <w:t>free</w:t>
+      </w:r>
+      <w:r>
+        <w:t xml:space="preserve">() sont </w:t>
+      </w:r>
+      <w:r>
+        <w:rPr>
+          <w:b/>
+          <w:bCs/>
+        </w:rPr>
+        <w:t>synchronisées</w:t>
+      </w:r>
+      <w:r>
+        <w:t xml:space="preserve">, et ont une condition d’attente similaire à celles vues précédemment dans la </w:t>
+      </w:r>
+      <w:r>
+        <w:rPr>
+          <w:b/>
+          <w:bCs/>
+        </w:rPr>
+        <w:t>classe Section</w:t>
+      </w:r>
+      <w:r>
+        <w:t>.</w:t>
+      </w:r>
+    </w:p>
+    <w:p>
+      <w:pPr>
+        <w:jc w:val="both"/>
+      </w:pPr>
+      <w:r>
+        <w:lastRenderedPageBreak/>
         <w:t>Ce contrôleur permet donc d’atteindre un état d’interblocage (souhaité), empêchant des trains de se croiser ou se doubler. En reprenant l’exemple des trains qui se croisent : lorsque le Train 1 quitte la Section 3, le système atteint un état d’interblocage : comportement souhaité étant donné qu</w:t>
       </w:r>
       <w:r>
@@ -3246,27 +3693,11 @@
     </w:p>
     <w:p>
       <w:pPr>
-        <w:jc w:val="both"/>
-        <w:rPr>
-          <w:b/>
-          <w:bCs/>
-        </w:rPr>
-      </w:pPr>
-    </w:p>
-    <w:p>
-      <w:r>
-        <w:lastRenderedPageBreak/>
-        <w:br w:type="page"/>
-      </w:r>
-    </w:p>
-    <w:p>
-      <w:pPr>
         <w:pStyle w:val="Titre1"/>
         <w:jc w:val="both"/>
       </w:pPr>
       <w:bookmarkStart w:id="18" w:name="_Toc125827001"/>
       <w:r>
-        <w:lastRenderedPageBreak/>
         <w:t>Exercice 3 - Éviter les interblocages</w:t>
       </w:r>
       <w:bookmarkEnd w:id="18"/>
@@ -3438,18 +3869,12 @@
       <w:bookmarkEnd w:id="28"/>
     </w:p>
     <w:p>
-      <w:r>
-        <w:br w:type="page"/>
-      </w:r>
-    </w:p>
-    <w:p>
       <w:pPr>
         <w:pStyle w:val="Titre1"/>
         <w:jc w:val="both"/>
       </w:pPr>
       <w:bookmarkStart w:id="29" w:name="_Toc125827007"/>
       <w:r>
-        <w:lastRenderedPageBreak/>
         <w:t>Exercice 4 - Gare intermédiaire</w:t>
       </w:r>
       <w:bookmarkEnd w:id="29"/>
@@ -3524,10 +3949,37 @@
     </w:p>
     <w:p>
       <w:r>
-        <w:t>Pour éviter cet état d’interblocage, on ajoute un troisième controlleur « controller_milieu » (cf le fichier LTS de l’exercice 4).  Ce controlleur permet d’avoir au maximum QM trains en déplacement entre les gares A et B.</w:t>
-      </w:r>
-    </w:p>
-    <w:p/>
+        <w:t xml:space="preserve">Pour éviter cet état d’interblocage, on ajoute un troisième </w:t>
+      </w:r>
+      <w:r>
+        <w:t>contrôleur</w:t>
+      </w:r>
+      <w:r>
+        <w:t xml:space="preserve"> « </w:t>
+      </w:r>
+      <w:proofErr w:type="spellStart"/>
+      <w:r>
+        <w:t>controller_milieu</w:t>
+      </w:r>
+      <w:proofErr w:type="spellEnd"/>
+      <w:r>
+        <w:t> » (</w:t>
+      </w:r>
+      <w:proofErr w:type="spellStart"/>
+      <w:r>
+        <w:t>cf</w:t>
+      </w:r>
+      <w:proofErr w:type="spellEnd"/>
+      <w:r>
+        <w:t xml:space="preserve"> le fichier LTS de l’exercice 4).  Ce </w:t>
+      </w:r>
+      <w:r>
+        <w:t>contrôleur</w:t>
+      </w:r>
+      <w:r>
+        <w:t xml:space="preserve"> permet d’avoir au maximum QM trains en déplacement entre les gares A et B.</w:t>
+      </w:r>
+    </w:p>
     <w:p>
       <w:pPr>
         <w:pStyle w:val="Titre2"/>
@@ -3646,16 +4098,6 @@
       <w:r>
         <w:t xml:space="preserve"> (elle contient n train à quai).</w:t>
       </w:r>
-    </w:p>
-    <w:p>
-      <w:pPr>
-        <w:pStyle w:val="Paragraphedeliste"/>
-      </w:pPr>
-    </w:p>
-    <w:p>
-      <w:pPr>
-        <w:ind w:left="360"/>
-      </w:pPr>
     </w:p>
     <w:p>
       <w:pPr>

</xml_diff>

<commit_message>
Petite refacto : création de la classe Controller
</commit_message>
<xml_diff>
--- a/Réponses aux questions - Diagrammes de classe/Reponses_aux_questions.docx
+++ b/Réponses aux questions - Diagrammes de classe/Reponses_aux_questions.docx
@@ -2957,105 +2957,20 @@
     </w:p>
     <w:p>
       <w:pPr>
-        <w:pStyle w:val="Titre2"/>
-        <w:rPr>
-          <w:b/>
-          <w:bCs/>
-        </w:rPr>
-      </w:pPr>
-      <w:bookmarkStart w:id="16" w:name="_Toc125826999"/>
-      <w:r>
-        <w:rPr>
-          <w:rFonts w:ascii="Cambria Math" w:hAnsi="Cambria Math" w:cs="Cambria Math"/>
-        </w:rPr>
+        <w:pStyle w:val="Titre1"/>
+      </w:pPr>
+      <w:bookmarkStart w:id="16" w:name="_Toc125827000"/>
+      <w:r>
         <w:lastRenderedPageBreak/>
-        <w:t>⊳</w:t>
-      </w:r>
-      <w:r>
-        <w:t xml:space="preserve"> Question 2.8 : </w:t>
-      </w:r>
-      <w:r>
-        <w:rPr>
-          <w:b/>
-          <w:bCs/>
-        </w:rPr>
-        <w:t>Modifiez maintenant le comportement d’un train pour qu’il utilise les méthodes ajoutées. Testez le bon fonctionnement de votre solution en démarrant l’exécution d</w:t>
-      </w:r>
-      <w:r>
-        <w:rPr>
-          <w:b/>
-          <w:bCs/>
-        </w:rPr>
-        <w:t>’</w:t>
-      </w:r>
-      <w:r>
-        <w:rPr>
-          <w:b/>
-          <w:bCs/>
-        </w:rPr>
-        <w:t xml:space="preserve">un, puis </w:t>
-      </w:r>
-      <w:r>
-        <w:rPr>
-          <w:b/>
-          <w:bCs/>
-        </w:rPr>
-        <w:t xml:space="preserve">de </w:t>
-      </w:r>
-      <w:r>
-        <w:rPr>
-          <w:b/>
-          <w:bCs/>
-        </w:rPr>
-        <w:t xml:space="preserve">deux, puis </w:t>
-      </w:r>
-      <w:r>
-        <w:rPr>
-          <w:b/>
-          <w:bCs/>
-        </w:rPr>
-        <w:t xml:space="preserve">de </w:t>
-      </w:r>
-      <w:r>
-        <w:rPr>
-          <w:b/>
-          <w:bCs/>
-        </w:rPr>
-        <w:t>trois trains.</w:t>
+        <w:t>Exercice 2</w:t>
+      </w:r>
+      <w:r>
+        <w:t xml:space="preserve"> (Partie B)</w:t>
+      </w:r>
+      <w:r>
+        <w:t xml:space="preserve"> - Contrôleur</w:t>
       </w:r>
       <w:bookmarkEnd w:id="16"/>
-    </w:p>
-    <w:p>
-      <w:pPr>
-        <w:jc w:val="both"/>
-        <w:rPr>
-          <w:b/>
-          <w:bCs/>
-        </w:rPr>
-      </w:pPr>
-      <w:r>
-        <w:rPr>
-          <w:b/>
-          <w:bCs/>
-        </w:rPr>
-        <w:t>Pour observer le comportement du code Java a l’exercice 2, il suffit de lancer le Main.</w:t>
-      </w:r>
-    </w:p>
-    <w:p>
-      <w:pPr>
-        <w:pStyle w:val="Titre1"/>
-      </w:pPr>
-      <w:bookmarkStart w:id="17" w:name="_Toc125827000"/>
-      <w:r>
-        <w:t>Exercice 2</w:t>
-      </w:r>
-      <w:r>
-        <w:t xml:space="preserve"> (Partie B)</w:t>
-      </w:r>
-      <w:r>
-        <w:t xml:space="preserve"> - Contrôleur</w:t>
-      </w:r>
-      <w:bookmarkEnd w:id="17"/>
     </w:p>
     <w:p>
       <w:pPr>
@@ -3474,7 +3389,22 @@
         <w:t xml:space="preserve"> le fichier LTS de l’exercice 2</w:t>
       </w:r>
       <w:r>
-        <w:t>) est ajouté. Il est implémenté en Java sous la forme d’un tableau de booléens nommé « </w:t>
+        <w:t>) est ajouté. Il est implémenté en Java sous la forme d’un</w:t>
+      </w:r>
+      <w:r>
+        <w:t>e classe</w:t>
+      </w:r>
+      <w:r>
+        <w:t xml:space="preserve"> </w:t>
+      </w:r>
+      <w:r>
+        <w:t>nommé</w:t>
+      </w:r>
+      <w:r>
+        <w:t>e</w:t>
+      </w:r>
+      <w:r>
+        <w:t xml:space="preserve"> « </w:t>
       </w:r>
       <w:proofErr w:type="spellStart"/>
       <w:r>
@@ -3486,7 +3416,19 @@
       </w:r>
       <w:proofErr w:type="spellEnd"/>
       <w:r>
-        <w:t xml:space="preserve"> » dans la classe Railway. A chaque élément de ce tableau correspond une </w:t>
+        <w:t> ».</w:t>
+      </w:r>
+      <w:r>
+        <w:t xml:space="preserve"> Le contrôleur consiste en un tableau d’entiers</w:t>
+      </w:r>
+      <w:r>
+        <w:t xml:space="preserve"> (valant 0 ou 1)</w:t>
+      </w:r>
+      <w:r>
+        <w:t>.</w:t>
+      </w:r>
+      <w:r>
+        <w:t xml:space="preserve"> A chaque élément de ce tableau correspond une </w:t>
       </w:r>
       <w:r>
         <w:rPr>
@@ -3675,14 +3617,17 @@
         <w:jc w:val="both"/>
       </w:pPr>
       <w:r>
+        <w:t>Ce contrôleur permet donc d’atteindre un état d’interblocage (souhaité), empêchant des trains de se croiser ou se doubler. En reprenant l’exemple des trains qui se croisent : lorsque le Train 1 quitte la Section 3, le système atteint un état d’interblocage : comportement souhaité étant donné qu</w:t>
+      </w:r>
+      <w:r>
+        <w:t xml:space="preserve">e </w:t>
+      </w:r>
+      <w:r>
+        <w:t xml:space="preserve">deux </w:t>
+      </w:r>
+      <w:r>
         <w:lastRenderedPageBreak/>
-        <w:t>Ce contrôleur permet donc d’atteindre un état d’interblocage (souhaité), empêchant des trains de se croiser ou se doubler. En reprenant l’exemple des trains qui se croisent : lorsque le Train 1 quitte la Section 3, le système atteint un état d’interblocage : comportement souhaité étant donné qu</w:t>
-      </w:r>
-      <w:r>
-        <w:t xml:space="preserve">e </w:t>
-      </w:r>
-      <w:r>
-        <w:t xml:space="preserve">deux trains </w:t>
+        <w:t xml:space="preserve">trains </w:t>
       </w:r>
       <w:r>
         <w:t>n</w:t>
@@ -3693,11 +3638,194 @@
     </w:p>
     <w:p>
       <w:pPr>
+        <w:jc w:val="both"/>
+      </w:pPr>
+    </w:p>
+    <w:p>
+      <w:pPr>
+        <w:pStyle w:val="Titre2"/>
+        <w:rPr>
+          <w:b/>
+          <w:bCs/>
+        </w:rPr>
+      </w:pPr>
+      <w:bookmarkStart w:id="17" w:name="_Toc125826999"/>
+      <w:r>
+        <w:rPr>
+          <w:rFonts w:ascii="Cambria Math" w:hAnsi="Cambria Math" w:cs="Cambria Math"/>
+        </w:rPr>
+        <w:t>⊳</w:t>
+      </w:r>
+      <w:r>
+        <w:t xml:space="preserve"> Question 2.8 : </w:t>
+      </w:r>
+      <w:r>
+        <w:rPr>
+          <w:b/>
+          <w:bCs/>
+        </w:rPr>
+        <w:t>Modifiez maintenant le comportement d’un train pour qu’il utilise les méthodes ajoutées. Testez le bon fonctionnement de votre solution en démarrant l’exécution d</w:t>
+      </w:r>
+      <w:r>
+        <w:rPr>
+          <w:b/>
+          <w:bCs/>
+        </w:rPr>
+        <w:t>’</w:t>
+      </w:r>
+      <w:r>
+        <w:rPr>
+          <w:b/>
+          <w:bCs/>
+        </w:rPr>
+        <w:t xml:space="preserve">un, puis </w:t>
+      </w:r>
+      <w:r>
+        <w:rPr>
+          <w:b/>
+          <w:bCs/>
+        </w:rPr>
+        <w:t xml:space="preserve">de </w:t>
+      </w:r>
+      <w:r>
+        <w:rPr>
+          <w:b/>
+          <w:bCs/>
+        </w:rPr>
+        <w:t xml:space="preserve">deux, puis </w:t>
+      </w:r>
+      <w:r>
+        <w:rPr>
+          <w:b/>
+          <w:bCs/>
+        </w:rPr>
+        <w:t xml:space="preserve">de </w:t>
+      </w:r>
+      <w:r>
+        <w:rPr>
+          <w:b/>
+          <w:bCs/>
+        </w:rPr>
+        <w:t>trois trains.</w:t>
+      </w:r>
+      <w:bookmarkEnd w:id="17"/>
+    </w:p>
+    <w:p>
+      <w:pPr>
+        <w:jc w:val="both"/>
+        <w:rPr>
+          <w:b/>
+          <w:bCs/>
+        </w:rPr>
+      </w:pPr>
+      <w:r>
+        <w:rPr>
+          <w:b/>
+          <w:bCs/>
+        </w:rPr>
+        <w:t>Pour observer le comportement du code Java a l’exercice 2, il suffit de lancer le Main.</w:t>
+      </w:r>
+    </w:p>
+    <w:p>
+      <w:pPr>
+        <w:jc w:val="both"/>
+        <w:rPr>
+          <w:b/>
+          <w:bCs/>
+          <w:u w:val="single"/>
+        </w:rPr>
+      </w:pPr>
+      <w:r>
+        <w:rPr>
+          <w:b/>
+          <w:bCs/>
+          <w:u w:val="single"/>
+        </w:rPr>
+        <w:t>Le comportement du programme est celui attendu : les trains ne se doublent pas, ne se croisent pas, et respectent le nombre maximal de trains qu’il peut y avoir sur chaque élément. Un état d’interblocage finit pas être atteint.</w:t>
+      </w:r>
+    </w:p>
+    <w:p>
+      <w:pPr>
+        <w:jc w:val="both"/>
+      </w:pPr>
+      <w:r>
+        <w:rPr>
+          <w:noProof/>
+        </w:rPr>
+        <w:drawing>
+          <wp:inline distT="0" distB="0" distL="0" distR="0" wp14:anchorId="59111CFD" wp14:editId="2D3671F3">
+            <wp:extent cx="5760720" cy="4823460"/>
+            <wp:effectExtent l="0" t="0" r="0" b="0"/>
+            <wp:docPr id="4" name="Image 4"/>
+            <wp:cNvGraphicFramePr>
+              <a:graphicFrameLocks xmlns:a="http://schemas.openxmlformats.org/drawingml/2006/main" noChangeAspect="1"/>
+            </wp:cNvGraphicFramePr>
+            <a:graphic xmlns:a="http://schemas.openxmlformats.org/drawingml/2006/main">
+              <a:graphicData uri="http://schemas.openxmlformats.org/drawingml/2006/picture">
+                <pic:pic xmlns:pic="http://schemas.openxmlformats.org/drawingml/2006/picture">
+                  <pic:nvPicPr>
+                    <pic:cNvPr id="1" name=""/>
+                    <pic:cNvPicPr/>
+                  </pic:nvPicPr>
+                  <pic:blipFill>
+                    <a:blip r:embed="rId9"/>
+                    <a:stretch>
+                      <a:fillRect/>
+                    </a:stretch>
+                  </pic:blipFill>
+                  <pic:spPr>
+                    <a:xfrm>
+                      <a:off x="0" y="0"/>
+                      <a:ext cx="5760720" cy="4823460"/>
+                    </a:xfrm>
+                    <a:prstGeom prst="rect">
+                      <a:avLst/>
+                    </a:prstGeom>
+                  </pic:spPr>
+                </pic:pic>
+              </a:graphicData>
+            </a:graphic>
+          </wp:inline>
+        </w:drawing>
+      </w:r>
+    </w:p>
+    <w:p>
+      <w:pPr>
+        <w:jc w:val="center"/>
+      </w:pPr>
+      <w:r>
+        <w:rPr>
+          <w:b/>
+          <w:bCs/>
+          <w:u w:val="single"/>
+        </w:rPr>
+        <w:t xml:space="preserve">Exécution du Main de l’exercice </w:t>
+      </w:r>
+      <w:r>
+        <w:rPr>
+          <w:b/>
+          <w:bCs/>
+          <w:u w:val="single"/>
+        </w:rPr>
+        <w:t>2</w:t>
+      </w:r>
+      <w:r>
+        <w:rPr>
+          <w:b/>
+          <w:bCs/>
+          <w:u w:val="single"/>
+        </w:rPr>
+        <w:t>.</w:t>
+      </w:r>
+    </w:p>
+    <w:p>
+      <w:pPr>
         <w:pStyle w:val="Titre1"/>
         <w:jc w:val="both"/>
       </w:pPr>
       <w:bookmarkStart w:id="18" w:name="_Toc125827001"/>
       <w:r>
+        <w:lastRenderedPageBreak/>
         <w:t>Exercice 3 - Éviter les interblocages</w:t>
       </w:r>
       <w:bookmarkEnd w:id="18"/>

</xml_diff>

<commit_message>
Ajout du ControllerAB qui fonctionne : les trains ne s'engagent plus dans des sens opposés.
</commit_message>
<xml_diff>
--- a/Réponses aux questions - Diagrammes de classe/Reponses_aux_questions.docx
+++ b/Réponses aux questions - Diagrammes de classe/Reponses_aux_questions.docx
@@ -899,7 +899,6 @@
       <w:r>
         <w:t xml:space="preserve"> "</w:t>
       </w:r>
-      <w:proofErr w:type="gramStart"/>
       <w:r>
         <w:rPr>
           <w:b/>
@@ -908,11 +907,7 @@
         <w:t>atteindre</w:t>
       </w:r>
       <w:r>
-        <w:t>(</w:t>
-      </w:r>
-      <w:proofErr w:type="gramEnd"/>
-      <w:r>
-        <w:t>)" est appelé</w:t>
+        <w:t>()" est appelé</w:t>
       </w:r>
       <w:r>
         <w:t>e</w:t>
@@ -937,7 +932,6 @@
       <w:r>
         <w:t xml:space="preserve"> "</w:t>
       </w:r>
-      <w:proofErr w:type="gramStart"/>
       <w:r>
         <w:rPr>
           <w:b/>
@@ -946,11 +940,7 @@
         <w:t>arriver</w:t>
       </w:r>
       <w:r>
-        <w:t>(</w:t>
-      </w:r>
-      <w:proofErr w:type="gramEnd"/>
-      <w:r>
-        <w:t xml:space="preserve">)" de la </w:t>
+        <w:t xml:space="preserve">()" de la </w:t>
       </w:r>
       <w:r>
         <w:t>classe</w:t>
@@ -1055,7 +1045,6 @@
       <w:r>
         <w:t xml:space="preserve"> "</w:t>
       </w:r>
-      <w:proofErr w:type="gramStart"/>
       <w:r>
         <w:rPr>
           <w:b/>
@@ -1064,11 +1053,7 @@
         <w:t>partir</w:t>
       </w:r>
       <w:r>
-        <w:t>(</w:t>
-      </w:r>
-      <w:proofErr w:type="gramEnd"/>
-      <w:r>
-        <w:t>)" est appelée :</w:t>
+        <w:t>()" est appelée :</w:t>
       </w:r>
     </w:p>
     <w:p>
@@ -1084,7 +1069,6 @@
       <w:r>
         <w:t xml:space="preserve"> "</w:t>
       </w:r>
-      <w:proofErr w:type="gramStart"/>
       <w:r>
         <w:rPr>
           <w:b/>
@@ -1093,11 +1077,7 @@
         <w:t>quitter</w:t>
       </w:r>
       <w:r>
-        <w:t>(</w:t>
-      </w:r>
-      <w:proofErr w:type="gramEnd"/>
-      <w:r>
-        <w:t xml:space="preserve">)" de la </w:t>
+        <w:t xml:space="preserve">()" de la </w:t>
       </w:r>
       <w:r>
         <w:t>classe</w:t>
@@ -1135,8 +1115,6 @@
       <w:r>
         <w:t xml:space="preserve"> "</w:t>
       </w:r>
-      <w:proofErr w:type="spellStart"/>
-      <w:proofErr w:type="gramStart"/>
       <w:r>
         <w:rPr>
           <w:b/>
@@ -1144,15 +1122,9 @@
         </w:rPr>
         <w:t>getElementLR</w:t>
       </w:r>
-      <w:proofErr w:type="spellEnd"/>
-      <w:r>
-        <w:t>(</w:t>
-      </w:r>
-      <w:proofErr w:type="gramEnd"/>
-      <w:r>
-        <w:t>)" et "</w:t>
-      </w:r>
-      <w:proofErr w:type="spellStart"/>
+      <w:r>
+        <w:t>()" et "</w:t>
+      </w:r>
       <w:r>
         <w:rPr>
           <w:b/>
@@ -1160,7 +1132,6 @@
         </w:rPr>
         <w:t>getElementRL</w:t>
       </w:r>
-      <w:proofErr w:type="spellEnd"/>
       <w:r>
         <w:t xml:space="preserve">()" de la </w:t>
       </w:r>
@@ -1299,7 +1270,6 @@
               <w:jc w:val="both"/>
               <w:cnfStyle w:val="100000000000" w:firstRow="1" w:lastRow="0" w:firstColumn="0" w:lastColumn="0" w:oddVBand="0" w:evenVBand="0" w:oddHBand="0" w:evenHBand="0" w:firstRowFirstColumn="0" w:firstRowLastColumn="0" w:lastRowFirstColumn="0" w:lastRowLastColumn="0"/>
             </w:pPr>
-            <w:proofErr w:type="spellStart"/>
             <w:r>
               <w:t>El</w:t>
             </w:r>
@@ -1309,7 +1279,6 @@
             <w:r>
               <w:t>ment</w:t>
             </w:r>
-            <w:proofErr w:type="spellEnd"/>
           </w:p>
         </w:tc>
         <w:tc>
@@ -1340,13 +1309,8 @@
             <w:pPr>
               <w:jc w:val="both"/>
             </w:pPr>
-            <w:proofErr w:type="gramStart"/>
             <w:r>
-              <w:t>atteindre(</w:t>
-            </w:r>
-            <w:proofErr w:type="gramEnd"/>
-            <w:r>
-              <w:t>)</w:t>
+              <w:t>atteindre()</w:t>
             </w:r>
           </w:p>
         </w:tc>
@@ -1363,21 +1327,12 @@
                 <w:bCs/>
               </w:rPr>
             </w:pPr>
-            <w:proofErr w:type="gramStart"/>
             <w:r>
               <w:rPr>
                 <w:b/>
                 <w:bCs/>
               </w:rPr>
-              <w:t>arriver(</w:t>
-            </w:r>
-            <w:proofErr w:type="gramEnd"/>
-            <w:r>
-              <w:rPr>
-                <w:b/>
-                <w:bCs/>
-              </w:rPr>
-              <w:t>)</w:t>
+              <w:t>arriver()</w:t>
             </w:r>
           </w:p>
         </w:tc>
@@ -1394,30 +1349,12 @@
                 <w:bCs/>
               </w:rPr>
             </w:pPr>
-            <w:proofErr w:type="spellStart"/>
-            <w:proofErr w:type="gramStart"/>
             <w:r>
               <w:rPr>
                 <w:b/>
                 <w:bCs/>
               </w:rPr>
-              <w:t>newTrain</w:t>
-            </w:r>
-            <w:proofErr w:type="spellEnd"/>
-            <w:r>
-              <w:rPr>
-                <w:b/>
-                <w:bCs/>
-              </w:rPr>
-              <w:t>(</w:t>
-            </w:r>
-            <w:proofErr w:type="gramEnd"/>
-            <w:r>
-              <w:rPr>
-                <w:b/>
-                <w:bCs/>
-              </w:rPr>
-              <w:t>)</w:t>
+              <w:t>newTrain()</w:t>
             </w:r>
           </w:p>
         </w:tc>
@@ -1434,30 +1371,12 @@
                 <w:bCs/>
               </w:rPr>
             </w:pPr>
-            <w:proofErr w:type="spellStart"/>
-            <w:proofErr w:type="gramStart"/>
             <w:r>
               <w:rPr>
                 <w:b/>
                 <w:bCs/>
               </w:rPr>
-              <w:t>getElementLR</w:t>
-            </w:r>
-            <w:proofErr w:type="spellEnd"/>
-            <w:r>
-              <w:rPr>
-                <w:b/>
-                <w:bCs/>
-              </w:rPr>
-              <w:t>(</w:t>
-            </w:r>
-            <w:proofErr w:type="gramEnd"/>
-            <w:r>
-              <w:rPr>
-                <w:b/>
-                <w:bCs/>
-              </w:rPr>
-              <w:t>)</w:t>
+              <w:t>getElementLR()</w:t>
             </w:r>
           </w:p>
         </w:tc>
@@ -1472,13 +1391,8 @@
             <w:pPr>
               <w:jc w:val="both"/>
             </w:pPr>
-            <w:proofErr w:type="gramStart"/>
             <w:r>
-              <w:t>partir(</w:t>
-            </w:r>
-            <w:proofErr w:type="gramEnd"/>
-            <w:r>
-              <w:t>)</w:t>
+              <w:t>partir()</w:t>
             </w:r>
           </w:p>
         </w:tc>
@@ -1495,21 +1409,12 @@
                 <w:bCs/>
               </w:rPr>
             </w:pPr>
-            <w:proofErr w:type="gramStart"/>
             <w:r>
               <w:rPr>
                 <w:b/>
                 <w:bCs/>
               </w:rPr>
-              <w:t>quitter(</w:t>
-            </w:r>
-            <w:proofErr w:type="gramEnd"/>
-            <w:r>
-              <w:rPr>
-                <w:b/>
-                <w:bCs/>
-              </w:rPr>
-              <w:t>)</w:t>
+              <w:t>quitter()</w:t>
             </w:r>
           </w:p>
         </w:tc>
@@ -1526,30 +1431,12 @@
                 <w:bCs/>
               </w:rPr>
             </w:pPr>
-            <w:proofErr w:type="spellStart"/>
-            <w:proofErr w:type="gramStart"/>
             <w:r>
               <w:rPr>
                 <w:b/>
                 <w:bCs/>
               </w:rPr>
-              <w:t>leaveTrain</w:t>
-            </w:r>
-            <w:proofErr w:type="spellEnd"/>
-            <w:r>
-              <w:rPr>
-                <w:b/>
-                <w:bCs/>
-              </w:rPr>
-              <w:t>(</w:t>
-            </w:r>
-            <w:proofErr w:type="gramEnd"/>
-            <w:r>
-              <w:rPr>
-                <w:b/>
-                <w:bCs/>
-              </w:rPr>
-              <w:t>)</w:t>
+              <w:t>leaveTrain()</w:t>
             </w:r>
           </w:p>
         </w:tc>
@@ -1566,8 +1453,6 @@
                 <w:bCs/>
               </w:rPr>
             </w:pPr>
-            <w:proofErr w:type="spellStart"/>
-            <w:proofErr w:type="gramStart"/>
             <w:r>
               <w:rPr>
                 <w:b/>
@@ -1582,21 +1467,12 @@
               </w:rPr>
               <w:t>RL</w:t>
             </w:r>
-            <w:proofErr w:type="spellEnd"/>
             <w:r>
               <w:rPr>
                 <w:b/>
                 <w:bCs/>
               </w:rPr>
-              <w:t>(</w:t>
-            </w:r>
-            <w:proofErr w:type="gramEnd"/>
-            <w:r>
-              <w:rPr>
-                <w:b/>
-                <w:bCs/>
-              </w:rPr>
-              <w:t>)</w:t>
+              <w:t>()</w:t>
             </w:r>
           </w:p>
         </w:tc>
@@ -1644,30 +1520,12 @@
                 <w:bCs/>
               </w:rPr>
             </w:pPr>
-            <w:proofErr w:type="spellStart"/>
-            <w:proofErr w:type="gramStart"/>
             <w:r>
               <w:rPr>
                 <w:b/>
                 <w:bCs/>
               </w:rPr>
-              <w:t>getName</w:t>
-            </w:r>
-            <w:proofErr w:type="spellEnd"/>
-            <w:r>
-              <w:rPr>
-                <w:b/>
-                <w:bCs/>
-              </w:rPr>
-              <w:t>(</w:t>
-            </w:r>
-            <w:proofErr w:type="gramEnd"/>
-            <w:r>
-              <w:rPr>
-                <w:b/>
-                <w:bCs/>
-              </w:rPr>
-              <w:t>)</w:t>
+              <w:t>getName()</w:t>
             </w:r>
           </w:p>
         </w:tc>
@@ -1684,21 +1542,12 @@
                 <w:bCs/>
               </w:rPr>
             </w:pPr>
-            <w:proofErr w:type="gramStart"/>
             <w:r>
               <w:rPr>
                 <w:b/>
                 <w:bCs/>
               </w:rPr>
-              <w:t>getIndexOfElement(</w:t>
-            </w:r>
-            <w:proofErr w:type="gramEnd"/>
-            <w:r>
-              <w:rPr>
-                <w:b/>
-                <w:bCs/>
-              </w:rPr>
-              <w:t>)</w:t>
+              <w:t>getIndexOfElement()</w:t>
             </w:r>
           </w:p>
         </w:tc>
@@ -1733,8 +1582,6 @@
       <w:r>
         <w:t>On ajoute la méthode "</w:t>
       </w:r>
-      <w:proofErr w:type="spellStart"/>
-      <w:proofErr w:type="gramStart"/>
       <w:r>
         <w:rPr>
           <w:b/>
@@ -1742,15 +1589,9 @@
         </w:rPr>
         <w:t>getName</w:t>
       </w:r>
-      <w:proofErr w:type="spellEnd"/>
-      <w:r>
-        <w:t>(</w:t>
-      </w:r>
-      <w:proofErr w:type="gramEnd"/>
-      <w:r>
-        <w:t xml:space="preserve">)" à la classe </w:t>
-      </w:r>
-      <w:proofErr w:type="spellStart"/>
+      <w:r>
+        <w:t xml:space="preserve">()" à la classe </w:t>
+      </w:r>
       <w:r>
         <w:rPr>
           <w:b/>
@@ -1758,7 +1599,6 @@
         </w:rPr>
         <w:t>Element</w:t>
       </w:r>
-      <w:proofErr w:type="spellEnd"/>
       <w:r>
         <w:t xml:space="preserve"> afin d'afficher la position</w:t>
       </w:r>
@@ -1776,7 +1616,6 @@
       <w:r>
         <w:t xml:space="preserve">On appelle les méthodes </w:t>
       </w:r>
-      <w:proofErr w:type="gramStart"/>
       <w:r>
         <w:rPr>
           <w:b/>
@@ -1785,11 +1624,7 @@
         <w:t>atteindre</w:t>
       </w:r>
       <w:r>
-        <w:t>(</w:t>
-      </w:r>
-      <w:proofErr w:type="gramEnd"/>
-      <w:r>
-        <w:t xml:space="preserve">) et </w:t>
+        <w:t xml:space="preserve">() et </w:t>
       </w:r>
       <w:r>
         <w:rPr>
@@ -1843,25 +1678,7 @@
           <w:bCs/>
           <w:u w:val="single"/>
         </w:rPr>
-        <w:t xml:space="preserve"> (</w:t>
-      </w:r>
-      <w:proofErr w:type="spellStart"/>
-      <w:r>
-        <w:rPr>
-          <w:b/>
-          <w:bCs/>
-          <w:u w:val="single"/>
-        </w:rPr>
-        <w:t>cf</w:t>
-      </w:r>
-      <w:proofErr w:type="spellEnd"/>
-      <w:r>
-        <w:rPr>
-          <w:b/>
-          <w:bCs/>
-          <w:u w:val="single"/>
-        </w:rPr>
-        <w:t xml:space="preserve"> figure ci-dessous).</w:t>
+        <w:t xml:space="preserve"> (cf figure ci-dessous).</w:t>
       </w:r>
     </w:p>
     <w:p>
@@ -2040,7 +1857,6 @@
       <w:r>
         <w:t xml:space="preserve"> </w:t>
       </w:r>
-      <w:proofErr w:type="spellStart"/>
       <w:r>
         <w:rPr>
           <w:b/>
@@ -2048,7 +1864,6 @@
         </w:rPr>
         <w:t>Runnable</w:t>
       </w:r>
-      <w:proofErr w:type="spellEnd"/>
       <w:r>
         <w:t xml:space="preserve">. On ajoute dans la </w:t>
       </w:r>
@@ -2094,7 +1909,6 @@
       <w:r>
         <w:t xml:space="preserve"> « </w:t>
       </w:r>
-      <w:proofErr w:type="gramStart"/>
       <w:r>
         <w:rPr>
           <w:b/>
@@ -2103,11 +1917,7 @@
         <w:t>run</w:t>
       </w:r>
       <w:r>
-        <w:t>(</w:t>
-      </w:r>
-      <w:proofErr w:type="gramEnd"/>
-      <w:r>
-        <w:t>) » de la classe Train pour qu’il se déplace : les méthodes « atteindre() » et « partir() » sont appelées 15 fois successivement.</w:t>
+        <w:t>() » de la classe Train pour qu’il se déplace : les méthodes « atteindre() » et « partir() » sont appelées 15 fois successivement.</w:t>
       </w:r>
     </w:p>
     <w:p>
@@ -2248,15 +2058,7 @@
         <w:t>Il y a deux invariants de sûreté à assurer </w:t>
       </w:r>
       <w:r>
-        <w:t>(</w:t>
-      </w:r>
-      <w:proofErr w:type="spellStart"/>
-      <w:r>
-        <w:t>cf</w:t>
-      </w:r>
-      <w:proofErr w:type="spellEnd"/>
-      <w:r>
-        <w:t xml:space="preserve"> le sujet du projet) : </w:t>
+        <w:t xml:space="preserve">(cf le sujet du projet) : </w:t>
       </w:r>
     </w:p>
     <w:p>
@@ -2267,13 +2069,8 @@
           <w:numId w:val="4"/>
         </w:numPr>
       </w:pPr>
-      <w:proofErr w:type="gramStart"/>
-      <w:r>
-        <w:t>le</w:t>
-      </w:r>
-      <w:proofErr w:type="gramEnd"/>
-      <w:r>
-        <w:t xml:space="preserve"> nombre de trains maximum dans une gare est égal au nombre de quais de la gare</w:t>
+      <w:r>
+        <w:t>le nombre de trains maximum dans une gare est égal au nombre de quais de la gare</w:t>
       </w:r>
       <w:r>
         <w:t>,</w:t>
@@ -2287,13 +2084,8 @@
           <w:numId w:val="4"/>
         </w:numPr>
       </w:pPr>
-      <w:proofErr w:type="gramStart"/>
-      <w:r>
-        <w:t>dans</w:t>
-      </w:r>
-      <w:proofErr w:type="gramEnd"/>
-      <w:r>
-        <w:t xml:space="preserve"> une section il y a au maximum un train.</w:t>
+      <w:r>
+        <w:t>dans une section il y a au maximum un train.</w:t>
       </w:r>
     </w:p>
     <w:p>
@@ -2350,7 +2142,6 @@
       <w:r>
         <w:t xml:space="preserve">et </w:t>
       </w:r>
-      <w:proofErr w:type="spellStart"/>
       <w:r>
         <w:rPr>
           <w:b/>
@@ -2358,7 +2149,6 @@
         </w:rPr>
         <w:t>quaisDispos</w:t>
       </w:r>
-      <w:proofErr w:type="spellEnd"/>
       <w:r>
         <w:rPr>
           <w:b/>
@@ -2403,7 +2193,6 @@
       <w:r>
         <w:t xml:space="preserve"> </w:t>
       </w:r>
-      <w:proofErr w:type="spellStart"/>
       <w:r>
         <w:rPr>
           <w:b/>
@@ -2411,7 +2200,6 @@
         </w:rPr>
         <w:t>sectionDispo</w:t>
       </w:r>
-      <w:proofErr w:type="spellEnd"/>
       <w:r>
         <w:rPr>
           <w:b/>
@@ -2458,23 +2246,7 @@
           <w:b/>
           <w:bCs/>
         </w:rPr>
-        <w:t xml:space="preserve">0 &lt;= </w:t>
-      </w:r>
-      <w:proofErr w:type="spellStart"/>
-      <w:r>
-        <w:rPr>
-          <w:b/>
-          <w:bCs/>
-        </w:rPr>
-        <w:t>quaisDispos</w:t>
-      </w:r>
-      <w:proofErr w:type="spellEnd"/>
-      <w:r>
-        <w:rPr>
-          <w:b/>
-          <w:bCs/>
-        </w:rPr>
-        <w:t xml:space="preserve"> &lt;</w:t>
+        <w:t>0 &lt;= quaisDispos &lt;</w:t>
       </w:r>
       <w:r>
         <w:rPr>
@@ -2503,17 +2275,8 @@
           <w:b/>
           <w:bCs/>
         </w:rPr>
-        <w:t xml:space="preserve">l’attribut </w:t>
-      </w:r>
-      <w:proofErr w:type="spellStart"/>
-      <w:r>
-        <w:rPr>
-          <w:b/>
-          <w:bCs/>
-        </w:rPr>
-        <w:t>sectionDispo</w:t>
-      </w:r>
-      <w:proofErr w:type="spellEnd"/>
+        <w:t>l’attribut sectionDispo</w:t>
+      </w:r>
       <w:r>
         <w:t>.</w:t>
       </w:r>
@@ -2558,8 +2321,6 @@
       <w:r>
         <w:t>Les deux actions critiques que peut effectuer un train sont « </w:t>
       </w:r>
-      <w:proofErr w:type="spellStart"/>
-      <w:proofErr w:type="gramStart"/>
       <w:r>
         <w:rPr>
           <w:b/>
@@ -2567,15 +2328,9 @@
         </w:rPr>
         <w:t>newTrain</w:t>
       </w:r>
-      <w:proofErr w:type="spellEnd"/>
-      <w:r>
-        <w:t>(</w:t>
-      </w:r>
-      <w:proofErr w:type="gramEnd"/>
-      <w:r>
-        <w:t>) » et « </w:t>
-      </w:r>
-      <w:proofErr w:type="spellStart"/>
+      <w:r>
+        <w:t>() » et « </w:t>
+      </w:r>
       <w:r>
         <w:rPr>
           <w:b/>
@@ -2583,7 +2338,6 @@
         </w:rPr>
         <w:t>leaveTrain</w:t>
       </w:r>
-      <w:proofErr w:type="spellEnd"/>
       <w:r>
         <w:t>() »</w:t>
       </w:r>
@@ -2609,21 +2363,12 @@
       <w:r>
         <w:t xml:space="preserve">, dans les méthodes </w:t>
       </w:r>
-      <w:proofErr w:type="gramStart"/>
-      <w:r>
-        <w:rPr>
-          <w:b/>
-          <w:bCs/>
-        </w:rPr>
-        <w:t>quitter(</w:t>
-      </w:r>
-      <w:proofErr w:type="gramEnd"/>
-      <w:r>
-        <w:rPr>
-          <w:b/>
-          <w:bCs/>
-        </w:rPr>
-        <w:t xml:space="preserve">) </w:t>
+      <w:r>
+        <w:rPr>
+          <w:b/>
+          <w:bCs/>
+        </w:rPr>
+        <w:t xml:space="preserve">quitter() </w:t>
       </w:r>
       <w:r>
         <w:t xml:space="preserve">et </w:t>
@@ -2697,7 +2442,6 @@
       <w:r>
         <w:t xml:space="preserve"> </w:t>
       </w:r>
-      <w:proofErr w:type="spellStart"/>
       <w:r>
         <w:rPr>
           <w:b/>
@@ -2705,7 +2449,6 @@
         </w:rPr>
         <w:t>Element</w:t>
       </w:r>
-      <w:proofErr w:type="spellEnd"/>
       <w:r>
         <w:t xml:space="preserve">, puis redéfinies respectivement dans les </w:t>
       </w:r>
@@ -2797,21 +2540,9 @@
           <w:numId w:val="4"/>
         </w:numPr>
       </w:pPr>
-      <w:proofErr w:type="spellStart"/>
-      <w:proofErr w:type="gramStart"/>
-      <w:r>
-        <w:t>canNewTrain</w:t>
-      </w:r>
-      <w:proofErr w:type="spellEnd"/>
-      <w:proofErr w:type="gramEnd"/>
-      <w:r>
-        <w:t xml:space="preserve"> () : </w:t>
-      </w:r>
-      <w:proofErr w:type="spellStart"/>
-      <w:r>
-        <w:t>boolean</w:t>
-      </w:r>
-      <w:proofErr w:type="spellEnd"/>
+      <w:r>
+        <w:t>canNewTrain () : boolean</w:t>
+      </w:r>
     </w:p>
     <w:p>
       <w:pPr>
@@ -2821,24 +2552,9 @@
           <w:numId w:val="4"/>
         </w:numPr>
       </w:pPr>
-      <w:proofErr w:type="spellStart"/>
-      <w:proofErr w:type="gramStart"/>
-      <w:r>
-        <w:t>canLeaveTrain</w:t>
-      </w:r>
-      <w:proofErr w:type="spellEnd"/>
-      <w:r>
-        <w:t>(</w:t>
-      </w:r>
-      <w:proofErr w:type="gramEnd"/>
-      <w:r>
-        <w:t xml:space="preserve">) : </w:t>
-      </w:r>
-      <w:proofErr w:type="spellStart"/>
-      <w:r>
-        <w:t>boolean</w:t>
-      </w:r>
-      <w:proofErr w:type="spellEnd"/>
+      <w:r>
+        <w:t>canLeaveTrain() : boolean</w:t>
+      </w:r>
     </w:p>
     <w:p>
       <w:pPr>
@@ -2848,19 +2564,9 @@
           <w:numId w:val="4"/>
         </w:numPr>
       </w:pPr>
-      <w:proofErr w:type="gramStart"/>
-      <w:r>
-        <w:t>invariant(</w:t>
-      </w:r>
-      <w:proofErr w:type="gramEnd"/>
-      <w:r>
-        <w:t xml:space="preserve">) : </w:t>
-      </w:r>
-      <w:proofErr w:type="spellStart"/>
-      <w:r>
-        <w:t>boolean</w:t>
-      </w:r>
-      <w:proofErr w:type="spellEnd"/>
+      <w:r>
+        <w:t>invariant() : boolean</w:t>
+      </w:r>
     </w:p>
     <w:p>
       <w:pPr>
@@ -2933,23 +2639,7 @@
           <w:b/>
           <w:bCs/>
         </w:rPr>
-        <w:t xml:space="preserve">Position, </w:t>
-      </w:r>
-      <w:proofErr w:type="spellStart"/>
-      <w:r>
-        <w:rPr>
-          <w:b/>
-          <w:bCs/>
-        </w:rPr>
-        <w:t>Element</w:t>
-      </w:r>
-      <w:proofErr w:type="spellEnd"/>
-      <w:r>
-        <w:rPr>
-          <w:b/>
-          <w:bCs/>
-        </w:rPr>
-        <w:t>, Section, Gare.</w:t>
+        <w:t>Position, Element, Section, Gare.</w:t>
       </w:r>
       <w:r>
         <w:t xml:space="preserve"> </w:t>
@@ -3372,21 +3062,12 @@
       <w:r>
         <w:t xml:space="preserve"> (</w:t>
       </w:r>
-      <w:proofErr w:type="spellStart"/>
       <w:r>
         <w:rPr>
           <w:i/>
           <w:iCs/>
         </w:rPr>
-        <w:t>cf</w:t>
-      </w:r>
-      <w:proofErr w:type="spellEnd"/>
-      <w:r>
-        <w:rPr>
-          <w:i/>
-          <w:iCs/>
-        </w:rPr>
-        <w:t xml:space="preserve"> le fichier LTS de l’exercice 2</w:t>
+        <w:t>cf le fichier LTS de l’exercice 2</w:t>
       </w:r>
       <w:r>
         <w:t>) est ajouté. Il est implémenté en Java sous la forme d’un</w:t>
@@ -3406,7 +3087,6 @@
       <w:r>
         <w:t xml:space="preserve"> « </w:t>
       </w:r>
-      <w:proofErr w:type="spellStart"/>
       <w:r>
         <w:rPr>
           <w:b/>
@@ -3414,7 +3094,6 @@
         </w:rPr>
         <w:t>controller</w:t>
       </w:r>
-      <w:proofErr w:type="spellEnd"/>
       <w:r>
         <w:t> ».</w:t>
       </w:r>
@@ -3448,7 +3127,6 @@
       <w:r>
         <w:t xml:space="preserve">Par exemple : si la ligne est : « Gare A – Section 2 – Section 3 – Gare B », alors </w:t>
       </w:r>
-      <w:proofErr w:type="spellStart"/>
       <w:r>
         <w:rPr>
           <w:b/>
@@ -3456,11 +3134,9 @@
         </w:rPr>
         <w:t>controller</w:t>
       </w:r>
-      <w:proofErr w:type="spellEnd"/>
       <w:r>
         <w:t xml:space="preserve"> est initialement [1,1,1]. Lorsqu’un train quitte la Section 2, vers la Section 3, il modifie le </w:t>
       </w:r>
-      <w:proofErr w:type="spellStart"/>
       <w:r>
         <w:rPr>
           <w:b/>
@@ -3468,7 +3144,6 @@
         </w:rPr>
         <w:t>controller</w:t>
       </w:r>
-      <w:proofErr w:type="spellEnd"/>
       <w:r>
         <w:t xml:space="preserve"> (</w:t>
       </w:r>
@@ -3477,32 +3152,7 @@
           <w:b/>
           <w:bCs/>
         </w:rPr>
-        <w:t xml:space="preserve">méthode </w:t>
-      </w:r>
-      <w:proofErr w:type="spellStart"/>
-      <w:proofErr w:type="gramStart"/>
-      <w:r>
-        <w:rPr>
-          <w:b/>
-          <w:bCs/>
-        </w:rPr>
-        <w:t>inUse</w:t>
-      </w:r>
-      <w:proofErr w:type="spellEnd"/>
-      <w:r>
-        <w:rPr>
-          <w:b/>
-          <w:bCs/>
-        </w:rPr>
-        <w:t>(</w:t>
-      </w:r>
-      <w:proofErr w:type="gramEnd"/>
-      <w:r>
-        <w:rPr>
-          <w:b/>
-          <w:bCs/>
-        </w:rPr>
-        <w:t>)</w:t>
+        <w:t>méthode inUse()</w:t>
       </w:r>
       <w:r>
         <w:t xml:space="preserve">) qui vaut alors [1,0,1], empêchant tout autre train de quitter la Section 3 vers la Section 2. </w:t>
@@ -3511,7 +3161,6 @@
         <w:br/>
         <w:t xml:space="preserve">Lorsque le train arrive en Section 3, il modifie à nouveau le </w:t>
       </w:r>
-      <w:proofErr w:type="spellStart"/>
       <w:r>
         <w:rPr>
           <w:b/>
@@ -3519,7 +3168,6 @@
         </w:rPr>
         <w:t>controller</w:t>
       </w:r>
-      <w:proofErr w:type="spellEnd"/>
       <w:r>
         <w:t xml:space="preserve"> (</w:t>
       </w:r>
@@ -3530,7 +3178,6 @@
         </w:rPr>
         <w:t xml:space="preserve">méthode </w:t>
       </w:r>
-      <w:proofErr w:type="gramStart"/>
       <w:r>
         <w:rPr>
           <w:b/>
@@ -3543,15 +3190,7 @@
           <w:b/>
           <w:bCs/>
         </w:rPr>
-        <w:t>(</w:t>
-      </w:r>
-      <w:proofErr w:type="gramEnd"/>
-      <w:r>
-        <w:rPr>
-          <w:b/>
-          <w:bCs/>
-        </w:rPr>
-        <w:t>)</w:t>
+        <w:t>()</w:t>
       </w:r>
       <w:r>
         <w:t>), qui vaut enfin [1,1,1].</w:t>
@@ -3564,8 +3203,6 @@
       <w:r>
         <w:t xml:space="preserve">Les méthodes </w:t>
       </w:r>
-      <w:proofErr w:type="spellStart"/>
-      <w:proofErr w:type="gramStart"/>
       <w:r>
         <w:rPr>
           <w:b/>
@@ -3573,13 +3210,8 @@
         </w:rPr>
         <w:t>inUse</w:t>
       </w:r>
-      <w:proofErr w:type="spellEnd"/>
-      <w:r>
-        <w:t>(</w:t>
-      </w:r>
-      <w:proofErr w:type="gramEnd"/>
-      <w:r>
-        <w:t xml:space="preserve">) et </w:t>
+      <w:r>
+        <w:t xml:space="preserve">() et </w:t>
       </w:r>
       <w:r>
         <w:rPr>
@@ -3617,23 +3249,23 @@
         <w:jc w:val="both"/>
       </w:pPr>
       <w:r>
-        <w:t>Ce contrôleur permet donc d’atteindre un état d’interblocage (souhaité), empêchant des trains de se croiser ou se doubler. En reprenant l’exemple des trains qui se croisent : lorsque le Train 1 quitte la Section 3, le système atteint un état d’interblocage : comportement souhaité étant donné qu</w:t>
+        <w:t>Ce contrôleur permet donc d’atteindre un interblocage (souhaité), empêchant des trains de se croiser ou se doubler. En reprenant l’exemple des trains qui se croisent : lorsque le Train 1 quitte la Section 3, le système atteint un interblocage : comportement souhaité étant donné qu</w:t>
       </w:r>
       <w:r>
         <w:t xml:space="preserve">e </w:t>
       </w:r>
       <w:r>
-        <w:t xml:space="preserve">deux </w:t>
+        <w:t xml:space="preserve">deux trains </w:t>
+      </w:r>
+      <w:r>
+        <w:t>n</w:t>
+      </w:r>
+      <w:r>
+        <w:t xml:space="preserve">e doivent </w:t>
       </w:r>
       <w:r>
         <w:lastRenderedPageBreak/>
-        <w:t xml:space="preserve">trains </w:t>
-      </w:r>
-      <w:r>
-        <w:t>n</w:t>
-      </w:r>
-      <w:r>
-        <w:t>e doivent pas se croiser (le Train 3 ne peut pas arriver en Section 2 car le Train 2 s’y trouve, et le Train 2 ne peut pas quitter la Section 2 car le contrôleur l’en empêche).</w:t>
+        <w:t>pas se croiser (le Train 3 ne peut pas arriver en Section 2 car le Train 2 s’y trouve, et le Train 2 ne peut pas quitter la Section 2 car le contrôleur l’en empêche).</w:t>
       </w:r>
     </w:p>
     <w:p>
@@ -3741,7 +3373,39 @@
           <w:bCs/>
           <w:u w:val="single"/>
         </w:rPr>
-        <w:t>Le comportement du programme est celui attendu : les trains ne se doublent pas, ne se croisent pas, et respectent le nombre maximal de trains qu’il peut y avoir sur chaque élément. Un état d’interblocage finit pas être atteint.</w:t>
+        <w:t>Le comportement du programme est celui attendu : les trains ne se doublent pas, ne se croisent pas, et respectent le nombre maximal de trains qu’il peut y avoir sur chaque élément. Un</w:t>
+      </w:r>
+      <w:r>
+        <w:rPr>
+          <w:b/>
+          <w:bCs/>
+          <w:u w:val="single"/>
+        </w:rPr>
+        <w:t xml:space="preserve"> </w:t>
+      </w:r>
+      <w:r>
+        <w:rPr>
+          <w:b/>
+          <w:bCs/>
+          <w:u w:val="single"/>
+        </w:rPr>
+        <w:t>interblocage finit pa</w:t>
+      </w:r>
+      <w:r>
+        <w:rPr>
+          <w:b/>
+          <w:bCs/>
+          <w:u w:val="single"/>
+        </w:rPr>
+        <w:t>r</w:t>
+      </w:r>
+      <w:r>
+        <w:rPr>
+          <w:b/>
+          <w:bCs/>
+          <w:u w:val="single"/>
+        </w:rPr>
+        <w:t xml:space="preserve"> être atteint.</w:t>
       </w:r>
     </w:p>
     <w:p>
@@ -3792,13 +3456,18 @@
     <w:p>
       <w:pPr>
         <w:jc w:val="center"/>
-      </w:pPr>
-      <w:r>
         <w:rPr>
           <w:b/>
           <w:bCs/>
           <w:u w:val="single"/>
         </w:rPr>
+      </w:pPr>
+      <w:r>
+        <w:rPr>
+          <w:b/>
+          <w:bCs/>
+          <w:u w:val="single"/>
+        </w:rPr>
         <w:t xml:space="preserve">Exécution du Main de l’exercice </w:t>
       </w:r>
       <w:r>
@@ -3816,6 +3485,23 @@
           <w:u w:val="single"/>
         </w:rPr>
         <w:t>.</w:t>
+      </w:r>
+    </w:p>
+    <w:p>
+      <w:pPr>
+        <w:rPr>
+          <w:b/>
+          <w:bCs/>
+          <w:u w:val="single"/>
+        </w:rPr>
+      </w:pPr>
+      <w:r>
+        <w:rPr>
+          <w:b/>
+          <w:bCs/>
+          <w:u w:val="single"/>
+        </w:rPr>
+        <w:br w:type="page"/>
       </w:r>
     </w:p>
     <w:p>
@@ -3834,6 +3520,10 @@
       <w:pPr>
         <w:pStyle w:val="Titre2"/>
         <w:jc w:val="both"/>
+        <w:rPr>
+          <w:b/>
+          <w:bCs/>
+        </w:rPr>
       </w:pPr>
       <w:bookmarkStart w:id="19" w:name="_Toc125381457"/>
       <w:bookmarkStart w:id="20" w:name="_Toc125827002"/>
@@ -3867,9 +3557,126 @@
       </w:r>
     </w:p>
     <w:p>
+      <w:r>
+        <w:t xml:space="preserve">Pour éviter l’interblocage </w:t>
+      </w:r>
+      <w:r>
+        <w:t xml:space="preserve">qui survient en fin d’exercice 2, un processus </w:t>
+      </w:r>
+      <w:r>
+        <w:rPr>
+          <w:b/>
+          <w:bCs/>
+        </w:rPr>
+        <w:t>CONTROLLER_AB</w:t>
+      </w:r>
+      <w:r>
+        <w:t xml:space="preserve"> est créé en </w:t>
+      </w:r>
+      <w:r>
+        <w:rPr>
+          <w:b/>
+          <w:bCs/>
+        </w:rPr>
+        <w:t>FSP</w:t>
+      </w:r>
+      <w:r>
+        <w:t xml:space="preserve">, et une </w:t>
+      </w:r>
+      <w:r>
+        <w:rPr>
+          <w:b/>
+          <w:bCs/>
+        </w:rPr>
+        <w:t>classe</w:t>
+      </w:r>
+      <w:r>
+        <w:t xml:space="preserve"> </w:t>
+      </w:r>
+      <w:r>
+        <w:rPr>
+          <w:b/>
+          <w:bCs/>
+        </w:rPr>
+        <w:t>ControllerAB</w:t>
+      </w:r>
+      <w:r>
+        <w:t xml:space="preserve"> est créée en </w:t>
+      </w:r>
+      <w:r>
+        <w:rPr>
+          <w:b/>
+          <w:bCs/>
+        </w:rPr>
+        <w:t>Java</w:t>
+      </w:r>
+      <w:r>
+        <w:t>. Ce contrôleur empêche l’ensemble des trains de s’engager sur la ligne dans des sens opposés.</w:t>
+      </w:r>
+    </w:p>
+    <w:p>
+      <w:r>
+        <w:t xml:space="preserve">On ajoute deux </w:t>
+      </w:r>
+      <w:r>
+        <w:rPr>
+          <w:b/>
+          <w:bCs/>
+        </w:rPr>
+        <w:t>attributs</w:t>
+      </w:r>
+      <w:r>
+        <w:t xml:space="preserve"> à la </w:t>
+      </w:r>
+      <w:r>
+        <w:rPr>
+          <w:b/>
+          <w:bCs/>
+        </w:rPr>
+        <w:t>classe</w:t>
+      </w:r>
+      <w:r>
+        <w:t xml:space="preserve"> </w:t>
+      </w:r>
+      <w:r>
+        <w:rPr>
+          <w:b/>
+          <w:bCs/>
+        </w:rPr>
+        <w:t>ControllerAB</w:t>
+      </w:r>
+      <w:r>
+        <w:t xml:space="preserve"> : </w:t>
+      </w:r>
+      <w:r>
+        <w:rPr>
+          <w:b/>
+          <w:bCs/>
+        </w:rPr>
+        <w:t>nbrTrainsLR</w:t>
+      </w:r>
+      <w:r>
+        <w:t xml:space="preserve"> et </w:t>
+      </w:r>
+      <w:r>
+        <w:rPr>
+          <w:b/>
+          <w:bCs/>
+        </w:rPr>
+        <w:t>nbrTrainsRL</w:t>
+      </w:r>
+      <w:r>
+        <w:t>. Ces attributs (des entiers), correspondent au nombre de trains engagés entre les gares A et B. Le premier correspond au nombre de trains engagés dans le sens gauche-droite, le second correspond au sens droite-gauche.</w:t>
+      </w:r>
+    </w:p>
+    <w:p>
       <w:pPr>
         <w:pStyle w:val="Titre2"/>
         <w:jc w:val="both"/>
+        <w:rPr>
+          <w:b/>
+          <w:bCs/>
+        </w:rPr>
       </w:pPr>
       <w:bookmarkStart w:id="21" w:name="_Toc125381458"/>
       <w:bookmarkStart w:id="22" w:name="_Toc125827003"/>
@@ -3896,9 +3703,95 @@
       <w:bookmarkEnd w:id="22"/>
     </w:p>
     <w:p>
+      <w:r>
+        <w:rPr>
+          <w:b/>
+          <w:bCs/>
+        </w:rPr>
+        <w:t>L’invariant de sûreté</w:t>
+      </w:r>
+      <w:r>
+        <w:t xml:space="preserve"> est le suivant : </w:t>
+      </w:r>
+    </w:p>
+    <w:p>
+      <w:pPr>
+        <w:rPr>
+          <w:rFonts w:ascii="Cambria Math" w:hAnsi="Cambria Math"/>
+          <w:b/>
+          <w:bCs/>
+        </w:rPr>
+      </w:pPr>
+      <m:oMathPara>
+        <m:oMath>
+          <m:d>
+            <m:dPr>
+              <m:begChr m:val="{"/>
+              <m:endChr m:val=""/>
+              <m:ctrlPr>
+                <w:rPr>
+                  <w:rFonts w:ascii="Cambria Math" w:hAnsi="Cambria Math"/>
+                  <w:b/>
+                  <w:bCs/>
+                </w:rPr>
+              </m:ctrlPr>
+            </m:dPr>
+            <m:e>
+              <m:r>
+                <m:rPr>
+                  <m:sty m:val="bi"/>
+                </m:rPr>
+                <w:rPr>
+                  <w:rFonts w:ascii="Cambria Math" w:hAnsi="Cambria Math"/>
+                </w:rPr>
+                <m:t xml:space="preserve">    </m:t>
+              </m:r>
+              <m:eqArr>
+                <m:eqArrPr>
+                  <m:ctrlPr>
+                    <w:rPr>
+                      <w:rFonts w:ascii="Cambria Math" w:hAnsi="Cambria Math"/>
+                      <w:b/>
+                      <w:bCs/>
+                    </w:rPr>
+                  </m:ctrlPr>
+                </m:eqArrPr>
+                <m:e>
+                  <m:r>
+                    <m:rPr>
+                      <m:sty m:val="b"/>
+                    </m:rPr>
+                    <w:rPr>
+                      <w:rFonts w:ascii="Cambria Math" w:hAnsi="Cambria Math"/>
+                    </w:rPr>
+                    <m:t>nbrTrainsLR &gt; 0 =&gt; nbrTrainsRL = 0</m:t>
+                  </m:r>
+                </m:e>
+                <m:e>
+                  <m:r>
+                    <m:rPr>
+                      <m:sty m:val="b"/>
+                    </m:rPr>
+                    <w:rPr>
+                      <w:rFonts w:ascii="Cambria Math" w:hAnsi="Cambria Math"/>
+                    </w:rPr>
+                    <m:t>nbrTrainsRL &gt; 0 =&gt; nbrTrainsLR = 0</m:t>
+                  </m:r>
+                </m:e>
+              </m:eqArr>
+            </m:e>
+          </m:d>
+        </m:oMath>
+      </m:oMathPara>
+    </w:p>
+    <w:p>
       <w:pPr>
         <w:pStyle w:val="Titre2"/>
         <w:jc w:val="both"/>
+        <w:rPr>
+          <w:b/>
+          <w:bCs/>
+        </w:rPr>
       </w:pPr>
       <w:bookmarkStart w:id="23" w:name="_Toc125381459"/>
       <w:bookmarkStart w:id="24" w:name="_Toc125827004"/>
@@ -3932,6 +3825,31 @@
       </w:r>
     </w:p>
     <w:p>
+      <w:r>
+        <w:t xml:space="preserve">La classe responsable de la gestion de ces variables est la </w:t>
+      </w:r>
+      <w:r>
+        <w:rPr>
+          <w:b/>
+          <w:bCs/>
+        </w:rPr>
+        <w:t>classe</w:t>
+      </w:r>
+      <w:r>
+        <w:t xml:space="preserve"> </w:t>
+      </w:r>
+      <w:r>
+        <w:rPr>
+          <w:b/>
+          <w:bCs/>
+        </w:rPr>
+        <w:t>ControllerAB</w:t>
+      </w:r>
+      <w:r>
+        <w:t>.</w:t>
+      </w:r>
+    </w:p>
+    <w:p>
       <w:pPr>
         <w:pStyle w:val="Titre2"/>
         <w:jc w:val="both"/>
@@ -4036,7 +3954,13 @@
     </w:p>
     <w:p>
       <w:r>
-        <w:t>On arrive dans un état d’interblocage lorsque :</w:t>
+        <w:t xml:space="preserve">On arrive dans </w:t>
+      </w:r>
+      <w:r>
+        <w:t>un interblocage</w:t>
+      </w:r>
+      <w:r>
+        <w:t xml:space="preserve"> lorsque :</w:t>
       </w:r>
     </w:p>
     <w:p>
@@ -4077,29 +4001,13 @@
     </w:p>
     <w:p>
       <w:r>
-        <w:t xml:space="preserve">Pour éviter cet état d’interblocage, on ajoute un troisième </w:t>
+        <w:t xml:space="preserve">Pour éviter cet interblocage, on ajoute un troisième </w:t>
       </w:r>
       <w:r>
         <w:t>contrôleur</w:t>
       </w:r>
       <w:r>
-        <w:t xml:space="preserve"> « </w:t>
-      </w:r>
-      <w:proofErr w:type="spellStart"/>
-      <w:r>
-        <w:t>controller_milieu</w:t>
-      </w:r>
-      <w:proofErr w:type="spellEnd"/>
-      <w:r>
-        <w:t> » (</w:t>
-      </w:r>
-      <w:proofErr w:type="spellStart"/>
-      <w:r>
-        <w:t>cf</w:t>
-      </w:r>
-      <w:proofErr w:type="spellEnd"/>
-      <w:r>
-        <w:t xml:space="preserve"> le fichier LTS de l’exercice 4).  Ce </w:t>
+        <w:t xml:space="preserve"> « controller_milieu » (cf le fichier LTS de l’exercice 4).  Ce </w:t>
       </w:r>
       <w:r>
         <w:t>contrôleur</w:t>
@@ -4176,7 +4084,16 @@
     </w:p>
     <w:p>
       <w:r>
-        <w:t>On arrive dans un état d’interblocage lorsque :</w:t>
+        <w:t xml:space="preserve">On arrive dans un </w:t>
+      </w:r>
+      <w:r>
+        <w:t>interblocag</w:t>
+      </w:r>
+      <w:r>
+        <w:t>e</w:t>
+      </w:r>
+      <w:r>
+        <w:t xml:space="preserve"> lorsque :</w:t>
       </w:r>
     </w:p>
     <w:p>
@@ -4209,6 +4126,7 @@
         </w:numPr>
       </w:pPr>
       <w:r>
+        <w:lastRenderedPageBreak/>
         <w:t>Un train est en déplacement droite-gauche vers la gare du milieu.</w:t>
       </w:r>
     </w:p>
@@ -5657,6 +5575,16 @@
       </w:tcPr>
     </w:tblStylePr>
   </w:style>
+  <w:style w:type="character" w:styleId="Textedelespacerserv">
+    <w:name w:val="Placeholder Text"/>
+    <w:basedOn w:val="Policepardfaut"/>
+    <w:uiPriority w:val="99"/>
+    <w:semiHidden/>
+    <w:rsid w:val="00AC1BCA"/>
+    <w:rPr>
+      <w:color w:val="808080"/>
+    </w:rPr>
+  </w:style>
 </w:styles>
 </file>
 

</xml_diff>

<commit_message>
exo 3 du word
</commit_message>
<xml_diff>
--- a/Réponses aux questions - Diagrammes de classe/Reponses_aux_questions.docx
+++ b/Réponses aux questions - Diagrammes de classe/Reponses_aux_questions.docx
@@ -979,6 +979,7 @@
       <w:r>
         <w:t xml:space="preserve"> la méthode « </w:t>
       </w:r>
+      <w:proofErr w:type="spellStart"/>
       <w:r>
         <w:rPr>
           <w:b/>
@@ -986,6 +987,7 @@
         </w:rPr>
         <w:t>getIndexOfElement</w:t>
       </w:r>
+      <w:proofErr w:type="spellEnd"/>
       <w:r>
         <w:t>()</w:t>
       </w:r>
@@ -1115,6 +1117,7 @@
       <w:r>
         <w:t xml:space="preserve"> "</w:t>
       </w:r>
+      <w:proofErr w:type="spellStart"/>
       <w:r>
         <w:rPr>
           <w:b/>
@@ -1122,9 +1125,11 @@
         </w:rPr>
         <w:t>getElementLR</w:t>
       </w:r>
+      <w:proofErr w:type="spellEnd"/>
       <w:r>
         <w:t>()" et "</w:t>
       </w:r>
+      <w:proofErr w:type="spellStart"/>
       <w:r>
         <w:rPr>
           <w:b/>
@@ -1132,6 +1137,7 @@
         </w:rPr>
         <w:t>getElementRL</w:t>
       </w:r>
+      <w:proofErr w:type="spellEnd"/>
       <w:r>
         <w:t xml:space="preserve">()" de la </w:t>
       </w:r>
@@ -1270,6 +1276,7 @@
               <w:jc w:val="both"/>
               <w:cnfStyle w:val="100000000000" w:firstRow="1" w:lastRow="0" w:firstColumn="0" w:lastColumn="0" w:oddVBand="0" w:evenVBand="0" w:oddHBand="0" w:evenHBand="0" w:firstRowFirstColumn="0" w:firstRowLastColumn="0" w:lastRowFirstColumn="0" w:lastRowLastColumn="0"/>
             </w:pPr>
+            <w:proofErr w:type="spellStart"/>
             <w:r>
               <w:t>El</w:t>
             </w:r>
@@ -1279,6 +1286,7 @@
             <w:r>
               <w:t>ment</w:t>
             </w:r>
+            <w:proofErr w:type="spellEnd"/>
           </w:p>
         </w:tc>
         <w:tc>
@@ -1349,12 +1357,21 @@
                 <w:bCs/>
               </w:rPr>
             </w:pPr>
+            <w:proofErr w:type="spellStart"/>
             <w:r>
               <w:rPr>
                 <w:b/>
                 <w:bCs/>
               </w:rPr>
-              <w:t>newTrain()</w:t>
+              <w:t>newTrain</w:t>
+            </w:r>
+            <w:proofErr w:type="spellEnd"/>
+            <w:r>
+              <w:rPr>
+                <w:b/>
+                <w:bCs/>
+              </w:rPr>
+              <w:t>()</w:t>
             </w:r>
           </w:p>
         </w:tc>
@@ -1371,12 +1388,21 @@
                 <w:bCs/>
               </w:rPr>
             </w:pPr>
+            <w:proofErr w:type="spellStart"/>
             <w:r>
               <w:rPr>
                 <w:b/>
                 <w:bCs/>
               </w:rPr>
-              <w:t>getElementLR()</w:t>
+              <w:t>getElementLR</w:t>
+            </w:r>
+            <w:proofErr w:type="spellEnd"/>
+            <w:r>
+              <w:rPr>
+                <w:b/>
+                <w:bCs/>
+              </w:rPr>
+              <w:t>()</w:t>
             </w:r>
           </w:p>
         </w:tc>
@@ -1431,12 +1457,21 @@
                 <w:bCs/>
               </w:rPr>
             </w:pPr>
+            <w:proofErr w:type="spellStart"/>
             <w:r>
               <w:rPr>
                 <w:b/>
                 <w:bCs/>
               </w:rPr>
-              <w:t>leaveTrain()</w:t>
+              <w:t>leaveTrain</w:t>
+            </w:r>
+            <w:proofErr w:type="spellEnd"/>
+            <w:r>
+              <w:rPr>
+                <w:b/>
+                <w:bCs/>
+              </w:rPr>
+              <w:t>()</w:t>
             </w:r>
           </w:p>
         </w:tc>
@@ -1453,6 +1488,7 @@
                 <w:bCs/>
               </w:rPr>
             </w:pPr>
+            <w:proofErr w:type="spellStart"/>
             <w:r>
               <w:rPr>
                 <w:b/>
@@ -1467,6 +1503,7 @@
               </w:rPr>
               <w:t>RL</w:t>
             </w:r>
+            <w:proofErr w:type="spellEnd"/>
             <w:r>
               <w:rPr>
                 <w:b/>
@@ -1520,12 +1557,21 @@
                 <w:bCs/>
               </w:rPr>
             </w:pPr>
+            <w:proofErr w:type="spellStart"/>
             <w:r>
               <w:rPr>
                 <w:b/>
                 <w:bCs/>
               </w:rPr>
-              <w:t>getName()</w:t>
+              <w:t>getName</w:t>
+            </w:r>
+            <w:proofErr w:type="spellEnd"/>
+            <w:r>
+              <w:rPr>
+                <w:b/>
+                <w:bCs/>
+              </w:rPr>
+              <w:t>()</w:t>
             </w:r>
           </w:p>
         </w:tc>
@@ -1542,12 +1588,21 @@
                 <w:bCs/>
               </w:rPr>
             </w:pPr>
+            <w:proofErr w:type="spellStart"/>
             <w:r>
               <w:rPr>
                 <w:b/>
                 <w:bCs/>
               </w:rPr>
-              <w:t>getIndexOfElement()</w:t>
+              <w:t>getIndexOfElement</w:t>
+            </w:r>
+            <w:proofErr w:type="spellEnd"/>
+            <w:r>
+              <w:rPr>
+                <w:b/>
+                <w:bCs/>
+              </w:rPr>
+              <w:t>()</w:t>
             </w:r>
           </w:p>
         </w:tc>
@@ -1582,6 +1637,7 @@
       <w:r>
         <w:t>On ajoute la méthode "</w:t>
       </w:r>
+      <w:proofErr w:type="spellStart"/>
       <w:r>
         <w:rPr>
           <w:b/>
@@ -1589,9 +1645,11 @@
         </w:rPr>
         <w:t>getName</w:t>
       </w:r>
+      <w:proofErr w:type="spellEnd"/>
       <w:r>
         <w:t xml:space="preserve">()" à la classe </w:t>
       </w:r>
+      <w:proofErr w:type="spellStart"/>
       <w:r>
         <w:rPr>
           <w:b/>
@@ -1599,6 +1657,7 @@
         </w:rPr>
         <w:t>Element</w:t>
       </w:r>
+      <w:proofErr w:type="spellEnd"/>
       <w:r>
         <w:t xml:space="preserve"> afin d'afficher la position</w:t>
       </w:r>
@@ -1678,7 +1737,25 @@
           <w:bCs/>
           <w:u w:val="single"/>
         </w:rPr>
-        <w:t xml:space="preserve"> (cf figure ci-dessous).</w:t>
+        <w:t xml:space="preserve"> (</w:t>
+      </w:r>
+      <w:proofErr w:type="spellStart"/>
+      <w:r>
+        <w:rPr>
+          <w:b/>
+          <w:bCs/>
+          <w:u w:val="single"/>
+        </w:rPr>
+        <w:t>cf</w:t>
+      </w:r>
+      <w:proofErr w:type="spellEnd"/>
+      <w:r>
+        <w:rPr>
+          <w:b/>
+          <w:bCs/>
+          <w:u w:val="single"/>
+        </w:rPr>
+        <w:t xml:space="preserve"> figure ci-dessous).</w:t>
       </w:r>
     </w:p>
     <w:p>
@@ -1857,6 +1934,7 @@
       <w:r>
         <w:t xml:space="preserve"> </w:t>
       </w:r>
+      <w:proofErr w:type="spellStart"/>
       <w:r>
         <w:rPr>
           <w:b/>
@@ -1864,6 +1942,7 @@
         </w:rPr>
         <w:t>Runnable</w:t>
       </w:r>
+      <w:proofErr w:type="spellEnd"/>
       <w:r>
         <w:t xml:space="preserve">. On ajoute dans la </w:t>
       </w:r>
@@ -2058,7 +2137,15 @@
         <w:t>Il y a deux invariants de sûreté à assurer </w:t>
       </w:r>
       <w:r>
-        <w:t xml:space="preserve">(cf le sujet du projet) : </w:t>
+        <w:t>(</w:t>
+      </w:r>
+      <w:proofErr w:type="spellStart"/>
+      <w:r>
+        <w:t>cf</w:t>
+      </w:r>
+      <w:proofErr w:type="spellEnd"/>
+      <w:r>
+        <w:t xml:space="preserve"> le sujet du projet) : </w:t>
       </w:r>
     </w:p>
     <w:p>
@@ -2142,6 +2229,7 @@
       <w:r>
         <w:t xml:space="preserve">et </w:t>
       </w:r>
+      <w:proofErr w:type="spellStart"/>
       <w:r>
         <w:rPr>
           <w:b/>
@@ -2149,6 +2237,7 @@
         </w:rPr>
         <w:t>quaisDispos</w:t>
       </w:r>
+      <w:proofErr w:type="spellEnd"/>
       <w:r>
         <w:rPr>
           <w:b/>
@@ -2193,6 +2282,7 @@
       <w:r>
         <w:t xml:space="preserve"> </w:t>
       </w:r>
+      <w:proofErr w:type="spellStart"/>
       <w:r>
         <w:rPr>
           <w:b/>
@@ -2200,6 +2290,7 @@
         </w:rPr>
         <w:t>sectionDispo</w:t>
       </w:r>
+      <w:proofErr w:type="spellEnd"/>
       <w:r>
         <w:rPr>
           <w:b/>
@@ -2246,7 +2337,23 @@
           <w:b/>
           <w:bCs/>
         </w:rPr>
-        <w:t>0 &lt;= quaisDispos &lt;</w:t>
+        <w:t xml:space="preserve">0 &lt;= </w:t>
+      </w:r>
+      <w:proofErr w:type="spellStart"/>
+      <w:r>
+        <w:rPr>
+          <w:b/>
+          <w:bCs/>
+        </w:rPr>
+        <w:t>quaisDispos</w:t>
+      </w:r>
+      <w:proofErr w:type="spellEnd"/>
+      <w:r>
+        <w:rPr>
+          <w:b/>
+          <w:bCs/>
+        </w:rPr>
+        <w:t xml:space="preserve"> &lt;</w:t>
       </w:r>
       <w:r>
         <w:rPr>
@@ -2275,8 +2382,17 @@
           <w:b/>
           <w:bCs/>
         </w:rPr>
-        <w:t>l’attribut sectionDispo</w:t>
-      </w:r>
+        <w:t xml:space="preserve">l’attribut </w:t>
+      </w:r>
+      <w:proofErr w:type="spellStart"/>
+      <w:r>
+        <w:rPr>
+          <w:b/>
+          <w:bCs/>
+        </w:rPr>
+        <w:t>sectionDispo</w:t>
+      </w:r>
+      <w:proofErr w:type="spellEnd"/>
       <w:r>
         <w:t>.</w:t>
       </w:r>
@@ -2321,6 +2437,7 @@
       <w:r>
         <w:t>Les deux actions critiques que peut effectuer un train sont « </w:t>
       </w:r>
+      <w:proofErr w:type="spellStart"/>
       <w:r>
         <w:rPr>
           <w:b/>
@@ -2328,9 +2445,11 @@
         </w:rPr>
         <w:t>newTrain</w:t>
       </w:r>
+      <w:proofErr w:type="spellEnd"/>
       <w:r>
         <w:t>() » et « </w:t>
       </w:r>
+      <w:proofErr w:type="spellStart"/>
       <w:r>
         <w:rPr>
           <w:b/>
@@ -2338,6 +2457,7 @@
         </w:rPr>
         <w:t>leaveTrain</w:t>
       </w:r>
+      <w:proofErr w:type="spellEnd"/>
       <w:r>
         <w:t>() »</w:t>
       </w:r>
@@ -2442,6 +2562,7 @@
       <w:r>
         <w:t xml:space="preserve"> </w:t>
       </w:r>
+      <w:proofErr w:type="spellStart"/>
       <w:r>
         <w:rPr>
           <w:b/>
@@ -2449,6 +2570,7 @@
         </w:rPr>
         <w:t>Element</w:t>
       </w:r>
+      <w:proofErr w:type="spellEnd"/>
       <w:r>
         <w:t xml:space="preserve">, puis redéfinies respectivement dans les </w:t>
       </w:r>
@@ -2540,9 +2662,19 @@
           <w:numId w:val="4"/>
         </w:numPr>
       </w:pPr>
-      <w:r>
-        <w:t>canNewTrain () : boolean</w:t>
-      </w:r>
+      <w:proofErr w:type="spellStart"/>
+      <w:r>
+        <w:t>canNewTrain</w:t>
+      </w:r>
+      <w:proofErr w:type="spellEnd"/>
+      <w:r>
+        <w:t xml:space="preserve"> () : </w:t>
+      </w:r>
+      <w:proofErr w:type="spellStart"/>
+      <w:r>
+        <w:t>boolean</w:t>
+      </w:r>
+      <w:proofErr w:type="spellEnd"/>
     </w:p>
     <w:p>
       <w:pPr>
@@ -2552,9 +2684,19 @@
           <w:numId w:val="4"/>
         </w:numPr>
       </w:pPr>
-      <w:r>
-        <w:t>canLeaveTrain() : boolean</w:t>
-      </w:r>
+      <w:proofErr w:type="spellStart"/>
+      <w:r>
+        <w:t>canLeaveTrain</w:t>
+      </w:r>
+      <w:proofErr w:type="spellEnd"/>
+      <w:r>
+        <w:t xml:space="preserve">() : </w:t>
+      </w:r>
+      <w:proofErr w:type="spellStart"/>
+      <w:r>
+        <w:t>boolean</w:t>
+      </w:r>
+      <w:proofErr w:type="spellEnd"/>
     </w:p>
     <w:p>
       <w:pPr>
@@ -2565,8 +2707,13 @@
         </w:numPr>
       </w:pPr>
       <w:r>
-        <w:t>invariant() : boolean</w:t>
-      </w:r>
+        <w:t xml:space="preserve">invariant() : </w:t>
+      </w:r>
+      <w:proofErr w:type="spellStart"/>
+      <w:r>
+        <w:t>boolean</w:t>
+      </w:r>
+      <w:proofErr w:type="spellEnd"/>
     </w:p>
     <w:p>
       <w:pPr>
@@ -2639,7 +2786,23 @@
           <w:b/>
           <w:bCs/>
         </w:rPr>
-        <w:t>Position, Element, Section, Gare.</w:t>
+        <w:t xml:space="preserve">Position, </w:t>
+      </w:r>
+      <w:proofErr w:type="spellStart"/>
+      <w:r>
+        <w:rPr>
+          <w:b/>
+          <w:bCs/>
+        </w:rPr>
+        <w:t>Element</w:t>
+      </w:r>
+      <w:proofErr w:type="spellEnd"/>
+      <w:r>
+        <w:rPr>
+          <w:b/>
+          <w:bCs/>
+        </w:rPr>
+        <w:t>, Section, Gare.</w:t>
       </w:r>
       <w:r>
         <w:t xml:space="preserve"> </w:t>
@@ -3062,12 +3225,21 @@
       <w:r>
         <w:t xml:space="preserve"> (</w:t>
       </w:r>
+      <w:proofErr w:type="spellStart"/>
       <w:r>
         <w:rPr>
           <w:i/>
           <w:iCs/>
         </w:rPr>
-        <w:t>cf le fichier LTS de l’exercice 2</w:t>
+        <w:t>cf</w:t>
+      </w:r>
+      <w:proofErr w:type="spellEnd"/>
+      <w:r>
+        <w:rPr>
+          <w:i/>
+          <w:iCs/>
+        </w:rPr>
+        <w:t xml:space="preserve"> le fichier LTS de l’exercice 2</w:t>
       </w:r>
       <w:r>
         <w:t>) est ajouté. Il est implémenté en Java sous la forme d’un</w:t>
@@ -3087,6 +3259,7 @@
       <w:r>
         <w:t xml:space="preserve"> « </w:t>
       </w:r>
+      <w:proofErr w:type="spellStart"/>
       <w:r>
         <w:rPr>
           <w:b/>
@@ -3094,6 +3267,7 @@
         </w:rPr>
         <w:t>controller</w:t>
       </w:r>
+      <w:proofErr w:type="spellEnd"/>
       <w:r>
         <w:t> ».</w:t>
       </w:r>
@@ -3127,6 +3301,7 @@
       <w:r>
         <w:t xml:space="preserve">Par exemple : si la ligne est : « Gare A – Section 2 – Section 3 – Gare B », alors </w:t>
       </w:r>
+      <w:proofErr w:type="spellStart"/>
       <w:r>
         <w:rPr>
           <w:b/>
@@ -3134,9 +3309,11 @@
         </w:rPr>
         <w:t>controller</w:t>
       </w:r>
+      <w:proofErr w:type="spellEnd"/>
       <w:r>
         <w:t xml:space="preserve"> est initialement [1,1,1]. Lorsqu’un train quitte la Section 2, vers la Section 3, il modifie le </w:t>
       </w:r>
+      <w:proofErr w:type="spellStart"/>
       <w:r>
         <w:rPr>
           <w:b/>
@@ -3144,6 +3321,7 @@
         </w:rPr>
         <w:t>controller</w:t>
       </w:r>
+      <w:proofErr w:type="spellEnd"/>
       <w:r>
         <w:t xml:space="preserve"> (</w:t>
       </w:r>
@@ -3152,7 +3330,23 @@
           <w:b/>
           <w:bCs/>
         </w:rPr>
-        <w:t>méthode inUse()</w:t>
+        <w:t xml:space="preserve">méthode </w:t>
+      </w:r>
+      <w:proofErr w:type="spellStart"/>
+      <w:r>
+        <w:rPr>
+          <w:b/>
+          <w:bCs/>
+        </w:rPr>
+        <w:t>inUse</w:t>
+      </w:r>
+      <w:proofErr w:type="spellEnd"/>
+      <w:r>
+        <w:rPr>
+          <w:b/>
+          <w:bCs/>
+        </w:rPr>
+        <w:t>()</w:t>
       </w:r>
       <w:r>
         <w:t xml:space="preserve">) qui vaut alors [1,0,1], empêchant tout autre train de quitter la Section 3 vers la Section 2. </w:t>
@@ -3161,6 +3355,7 @@
         <w:br/>
         <w:t xml:space="preserve">Lorsque le train arrive en Section 3, il modifie à nouveau le </w:t>
       </w:r>
+      <w:proofErr w:type="spellStart"/>
       <w:r>
         <w:rPr>
           <w:b/>
@@ -3168,6 +3363,7 @@
         </w:rPr>
         <w:t>controller</w:t>
       </w:r>
+      <w:proofErr w:type="spellEnd"/>
       <w:r>
         <w:t xml:space="preserve"> (</w:t>
       </w:r>
@@ -3203,6 +3399,7 @@
       <w:r>
         <w:t xml:space="preserve">Les méthodes </w:t>
       </w:r>
+      <w:proofErr w:type="spellStart"/>
       <w:r>
         <w:rPr>
           <w:b/>
@@ -3210,6 +3407,7 @@
         </w:rPr>
         <w:t>inUse</w:t>
       </w:r>
+      <w:proofErr w:type="spellEnd"/>
       <w:r>
         <w:t xml:space="preserve">() et </w:t>
       </w:r>
@@ -3468,23 +3666,7 @@
           <w:bCs/>
           <w:u w:val="single"/>
         </w:rPr>
-        <w:t xml:space="preserve">Exécution du Main de l’exercice </w:t>
-      </w:r>
-      <w:r>
-        <w:rPr>
-          <w:b/>
-          <w:bCs/>
-          <w:u w:val="single"/>
-        </w:rPr>
-        <w:t>2</w:t>
-      </w:r>
-      <w:r>
-        <w:rPr>
-          <w:b/>
-          <w:bCs/>
-          <w:u w:val="single"/>
-        </w:rPr>
-        <w:t>.</w:t>
+        <w:t>Exécution du Main de l’exercice 2.</w:t>
       </w:r>
     </w:p>
     <w:p>
@@ -3593,6 +3775,7 @@
       <w:r>
         <w:t xml:space="preserve"> </w:t>
       </w:r>
+      <w:proofErr w:type="spellStart"/>
       <w:r>
         <w:rPr>
           <w:b/>
@@ -3600,6 +3783,7 @@
         </w:rPr>
         <w:t>ControllerAB</w:t>
       </w:r>
+      <w:proofErr w:type="spellEnd"/>
       <w:r>
         <w:t xml:space="preserve"> est créée en </w:t>
       </w:r>
@@ -3638,6 +3822,7 @@
       <w:r>
         <w:t xml:space="preserve"> </w:t>
       </w:r>
+      <w:proofErr w:type="spellStart"/>
       <w:r>
         <w:rPr>
           <w:b/>
@@ -3645,9 +3830,11 @@
         </w:rPr>
         <w:t>ControllerAB</w:t>
       </w:r>
+      <w:proofErr w:type="spellEnd"/>
       <w:r>
         <w:t xml:space="preserve"> : </w:t>
       </w:r>
+      <w:proofErr w:type="spellStart"/>
       <w:r>
         <w:rPr>
           <w:b/>
@@ -3655,9 +3842,11 @@
         </w:rPr>
         <w:t>nbrTrainsLR</w:t>
       </w:r>
+      <w:proofErr w:type="spellEnd"/>
       <w:r>
         <w:t xml:space="preserve"> et </w:t>
       </w:r>
+      <w:proofErr w:type="spellStart"/>
       <w:r>
         <w:rPr>
           <w:b/>
@@ -3665,6 +3854,7 @@
         </w:rPr>
         <w:t>nbrTrainsRL</w:t>
       </w:r>
+      <w:proofErr w:type="spellEnd"/>
       <w:r>
         <w:t>. Ces attributs (des entiers), correspondent au nombre de trains engagés entre les gares A et B. Le premier correspond au nombre de trains engagés dans le sens gauche-droite, le second correspond au sens droite-gauche.</w:t>
       </w:r>
@@ -3838,6 +4028,7 @@
       <w:r>
         <w:t xml:space="preserve"> </w:t>
       </w:r>
+      <w:proofErr w:type="spellStart"/>
       <w:r>
         <w:rPr>
           <w:b/>
@@ -3845,6 +4036,7 @@
         </w:rPr>
         <w:t>ControllerAB</w:t>
       </w:r>
+      <w:proofErr w:type="spellEnd"/>
       <w:r>
         <w:t>.</w:t>
       </w:r>
@@ -3853,6 +4045,10 @@
       <w:pPr>
         <w:pStyle w:val="Titre2"/>
         <w:jc w:val="both"/>
+        <w:rPr>
+          <w:b/>
+          <w:bCs/>
+        </w:rPr>
       </w:pPr>
       <w:bookmarkStart w:id="25" w:name="_Toc125381460"/>
       <w:bookmarkStart w:id="26" w:name="_Toc125827005"/>
@@ -3886,9 +4082,369 @@
       </w:r>
     </w:p>
     <w:p>
+      <w:r>
+        <w:t xml:space="preserve">On ajoute </w:t>
+      </w:r>
+      <w:r>
+        <w:rPr>
+          <w:b/>
+          <w:bCs/>
+        </w:rPr>
+        <w:t>sept</w:t>
+      </w:r>
+      <w:r>
+        <w:t xml:space="preserve"> </w:t>
+      </w:r>
+      <w:r>
+        <w:rPr>
+          <w:b/>
+          <w:bCs/>
+        </w:rPr>
+        <w:t>méthodes</w:t>
+      </w:r>
+      <w:r>
+        <w:t xml:space="preserve"> dans la </w:t>
+      </w:r>
+      <w:r>
+        <w:rPr>
+          <w:b/>
+          <w:bCs/>
+        </w:rPr>
+        <w:t>classe</w:t>
+      </w:r>
+      <w:r>
+        <w:t xml:space="preserve"> </w:t>
+      </w:r>
+      <w:proofErr w:type="spellStart"/>
+      <w:r>
+        <w:rPr>
+          <w:b/>
+          <w:bCs/>
+        </w:rPr>
+        <w:t>ControllerAB</w:t>
+      </w:r>
+      <w:proofErr w:type="spellEnd"/>
+      <w:r>
+        <w:rPr>
+          <w:b/>
+          <w:bCs/>
+        </w:rPr>
+        <w:t> </w:t>
+      </w:r>
+      <w:r>
+        <w:t>:</w:t>
+      </w:r>
+    </w:p>
+    <w:p>
+      <w:pPr>
+        <w:pStyle w:val="Paragraphedeliste"/>
+        <w:numPr>
+          <w:ilvl w:val="0"/>
+          <w:numId w:val="2"/>
+        </w:numPr>
+      </w:pPr>
+      <w:proofErr w:type="spellStart"/>
+      <w:r>
+        <w:rPr>
+          <w:b/>
+          <w:bCs/>
+        </w:rPr>
+        <w:t>newTrainLR</w:t>
+      </w:r>
+      <w:proofErr w:type="spellEnd"/>
+      <w:r>
+        <w:t>()</w:t>
+      </w:r>
+      <w:r>
+        <w:t xml:space="preserve"> : </w:t>
+      </w:r>
+      <w:r>
+        <w:t>un train s’engage sur la ligne, dans le sens gauche-droite</w:t>
+      </w:r>
+    </w:p>
+    <w:p>
+      <w:pPr>
+        <w:pStyle w:val="Paragraphedeliste"/>
+        <w:numPr>
+          <w:ilvl w:val="0"/>
+          <w:numId w:val="2"/>
+        </w:numPr>
+      </w:pPr>
+      <w:proofErr w:type="spellStart"/>
+      <w:r>
+        <w:rPr>
+          <w:b/>
+          <w:bCs/>
+        </w:rPr>
+        <w:t>newTrainRL</w:t>
+      </w:r>
+      <w:proofErr w:type="spellEnd"/>
+      <w:r>
+        <w:t>()</w:t>
+      </w:r>
+      <w:r>
+        <w:t xml:space="preserve"> </w:t>
+      </w:r>
+      <w:r>
+        <w:t xml:space="preserve">: un train s’engage sur la ligne, dans le sens </w:t>
+      </w:r>
+      <w:r>
+        <w:t>droite-gauche</w:t>
+      </w:r>
+    </w:p>
+    <w:p>
+      <w:pPr>
+        <w:pStyle w:val="Paragraphedeliste"/>
+        <w:numPr>
+          <w:ilvl w:val="0"/>
+          <w:numId w:val="2"/>
+        </w:numPr>
+      </w:pPr>
+      <w:proofErr w:type="spellStart"/>
+      <w:r>
+        <w:rPr>
+          <w:b/>
+          <w:bCs/>
+        </w:rPr>
+        <w:t>arrivedTrainLR</w:t>
+      </w:r>
+      <w:proofErr w:type="spellEnd"/>
+      <w:r>
+        <w:t>()</w:t>
+      </w:r>
+      <w:r>
+        <w:t xml:space="preserve"> </w:t>
+      </w:r>
+      <w:r>
+        <w:t>: un train</w:t>
+      </w:r>
+      <w:r>
+        <w:t xml:space="preserve"> arrive en gare B</w:t>
+      </w:r>
+    </w:p>
+    <w:p>
+      <w:pPr>
+        <w:pStyle w:val="Paragraphedeliste"/>
+        <w:numPr>
+          <w:ilvl w:val="0"/>
+          <w:numId w:val="2"/>
+        </w:numPr>
+      </w:pPr>
+      <w:proofErr w:type="spellStart"/>
+      <w:r>
+        <w:rPr>
+          <w:b/>
+          <w:bCs/>
+        </w:rPr>
+        <w:t>arrivedTrainRL</w:t>
+      </w:r>
+      <w:proofErr w:type="spellEnd"/>
+      <w:r>
+        <w:t>()</w:t>
+      </w:r>
+      <w:r>
+        <w:t xml:space="preserve"> </w:t>
+      </w:r>
+      <w:r>
+        <w:t xml:space="preserve">: un train arrive en gare </w:t>
+      </w:r>
+      <w:r>
+        <w:t>A</w:t>
+      </w:r>
+    </w:p>
+    <w:p>
+      <w:pPr>
+        <w:pStyle w:val="Paragraphedeliste"/>
+        <w:numPr>
+          <w:ilvl w:val="0"/>
+          <w:numId w:val="2"/>
+        </w:numPr>
+      </w:pPr>
+      <w:proofErr w:type="spellStart"/>
+      <w:r>
+        <w:rPr>
+          <w:b/>
+          <w:bCs/>
+        </w:rPr>
+        <w:t>canNewTrainLR</w:t>
+      </w:r>
+      <w:proofErr w:type="spellEnd"/>
+      <w:r>
+        <w:t>()</w:t>
+      </w:r>
+      <w:r>
+        <w:t> : condition d’attente pour un train s’engageant dans le sens gauche-droite</w:t>
+      </w:r>
+    </w:p>
+    <w:p>
+      <w:pPr>
+        <w:pStyle w:val="Paragraphedeliste"/>
+        <w:numPr>
+          <w:ilvl w:val="0"/>
+          <w:numId w:val="2"/>
+        </w:numPr>
+      </w:pPr>
+      <w:proofErr w:type="spellStart"/>
+      <w:r>
+        <w:rPr>
+          <w:b/>
+          <w:bCs/>
+        </w:rPr>
+        <w:t>canNewTrainRL</w:t>
+      </w:r>
+      <w:proofErr w:type="spellEnd"/>
+      <w:r>
+        <w:t>()</w:t>
+      </w:r>
+      <w:r>
+        <w:t xml:space="preserve"> : </w:t>
+      </w:r>
+      <w:r>
+        <w:t xml:space="preserve">condition d’attente pour un train s’engageant dans le sens </w:t>
+      </w:r>
+      <w:r>
+        <w:t>droite-gauche</w:t>
+      </w:r>
+    </w:p>
+    <w:p>
+      <w:pPr>
+        <w:pStyle w:val="Paragraphedeliste"/>
+        <w:numPr>
+          <w:ilvl w:val="0"/>
+          <w:numId w:val="2"/>
+        </w:numPr>
+      </w:pPr>
+      <w:r>
+        <w:rPr>
+          <w:b/>
+          <w:bCs/>
+        </w:rPr>
+        <w:t>invariant</w:t>
+      </w:r>
+      <w:r>
+        <w:t>()</w:t>
+      </w:r>
+      <w:r>
+        <w:t> : vérifications quant à l’invariant</w:t>
+      </w:r>
+    </w:p>
+    <w:p>
+      <w:r>
+        <w:t>Les quatre</w:t>
+      </w:r>
+      <w:r>
+        <w:t xml:space="preserve"> </w:t>
+      </w:r>
+      <w:r>
+        <w:t xml:space="preserve">premières méthodes : </w:t>
+      </w:r>
+      <w:proofErr w:type="spellStart"/>
+      <w:r>
+        <w:rPr>
+          <w:b/>
+          <w:bCs/>
+        </w:rPr>
+        <w:t>newTrainLR</w:t>
+      </w:r>
+      <w:proofErr w:type="spellEnd"/>
+      <w:r>
+        <w:t xml:space="preserve">(), </w:t>
+      </w:r>
+      <w:proofErr w:type="spellStart"/>
+      <w:r>
+        <w:rPr>
+          <w:b/>
+          <w:bCs/>
+        </w:rPr>
+        <w:t>newTrainRL</w:t>
+      </w:r>
+      <w:proofErr w:type="spellEnd"/>
+      <w:r>
+        <w:t xml:space="preserve">(), </w:t>
+      </w:r>
+      <w:proofErr w:type="spellStart"/>
+      <w:r>
+        <w:rPr>
+          <w:b/>
+          <w:bCs/>
+        </w:rPr>
+        <w:t>arrivedTrainLR</w:t>
+      </w:r>
+      <w:proofErr w:type="spellEnd"/>
+      <w:r>
+        <w:t xml:space="preserve">(), </w:t>
+      </w:r>
+      <w:proofErr w:type="spellStart"/>
+      <w:r>
+        <w:rPr>
+          <w:b/>
+          <w:bCs/>
+        </w:rPr>
+        <w:t>arrivedTrainRL</w:t>
+      </w:r>
+      <w:proofErr w:type="spellEnd"/>
+      <w:r>
+        <w:t xml:space="preserve">() sont </w:t>
+      </w:r>
+      <w:r>
+        <w:rPr>
+          <w:b/>
+          <w:bCs/>
+        </w:rPr>
+        <w:t>publiques</w:t>
+      </w:r>
+      <w:r>
+        <w:t xml:space="preserve"> et </w:t>
+      </w:r>
+      <w:r>
+        <w:rPr>
+          <w:b/>
+          <w:bCs/>
+        </w:rPr>
+        <w:t>synchronisées</w:t>
+      </w:r>
+      <w:r>
+        <w:t xml:space="preserve">. Elles sont </w:t>
+      </w:r>
+      <w:r>
+        <w:rPr>
+          <w:b/>
+          <w:bCs/>
+        </w:rPr>
+        <w:t>appelées</w:t>
+      </w:r>
+      <w:r>
+        <w:t xml:space="preserve"> depuis la </w:t>
+      </w:r>
+      <w:r>
+        <w:rPr>
+          <w:b/>
+          <w:bCs/>
+        </w:rPr>
+        <w:t>classe</w:t>
+      </w:r>
+      <w:r>
+        <w:t xml:space="preserve"> </w:t>
+      </w:r>
+      <w:r>
+        <w:rPr>
+          <w:b/>
+          <w:bCs/>
+        </w:rPr>
+        <w:t>Position</w:t>
+      </w:r>
+      <w:r>
+        <w:t>.</w:t>
+      </w:r>
+    </w:p>
+    <w:p>
       <w:pPr>
         <w:pStyle w:val="Titre2"/>
         <w:jc w:val="both"/>
+        <w:rPr>
+          <w:b/>
+          <w:bCs/>
+        </w:rPr>
       </w:pPr>
       <w:bookmarkStart w:id="27" w:name="_Toc125381461"/>
       <w:bookmarkStart w:id="28" w:name="_Toc125827006"/>
@@ -3909,11 +4465,33 @@
           <w:b/>
           <w:bCs/>
         </w:rPr>
-        <w:t>Modifiez les méthodes leave et enter de la classe Section pour tenir compte de la nouvelle condition. Testez votre solution.</w:t>
+        <w:t xml:space="preserve">Modifiez les méthodes </w:t>
+      </w:r>
+      <w:proofErr w:type="spellStart"/>
+      <w:r>
+        <w:rPr>
+          <w:b/>
+          <w:bCs/>
+        </w:rPr>
+        <w:t>leave</w:t>
+      </w:r>
+      <w:proofErr w:type="spellEnd"/>
+      <w:r>
+        <w:rPr>
+          <w:b/>
+          <w:bCs/>
+        </w:rPr>
+        <w:t xml:space="preserve"> et enter de la classe Section pour tenir compte de la nouvelle condition. Testez votre solution.</w:t>
       </w:r>
       <w:bookmarkEnd w:id="27"/>
       <w:bookmarkEnd w:id="28"/>
     </w:p>
+    <w:p>
+      <w:r>
+        <w:t>Dans l’implémentation faite, la classe Section n’est pas modifiée pour éviter un interblocage dû à deux trains s’engageant dans des sens opposés.</w:t>
+      </w:r>
+    </w:p>
+    <w:p/>
     <w:p>
       <w:pPr>
         <w:pStyle w:val="Titre1"/>
@@ -3972,6 +4550,7 @@
         </w:numPr>
       </w:pPr>
       <w:r>
+        <w:lastRenderedPageBreak/>
         <w:t>Un train est en déplacement gauche-droite vers la gare du milieu.</w:t>
       </w:r>
     </w:p>
@@ -4007,7 +4586,23 @@
         <w:t>contrôleur</w:t>
       </w:r>
       <w:r>
-        <w:t xml:space="preserve"> « controller_milieu » (cf le fichier LTS de l’exercice 4).  Ce </w:t>
+        <w:t xml:space="preserve"> « </w:t>
+      </w:r>
+      <w:proofErr w:type="spellStart"/>
+      <w:r>
+        <w:t>controller_milieu</w:t>
+      </w:r>
+      <w:proofErr w:type="spellEnd"/>
+      <w:r>
+        <w:t> » (</w:t>
+      </w:r>
+      <w:proofErr w:type="spellStart"/>
+      <w:r>
+        <w:t>cf</w:t>
+      </w:r>
+      <w:proofErr w:type="spellEnd"/>
+      <w:r>
+        <w:t xml:space="preserve"> le fichier LTS de l’exercice 4).  Ce </w:t>
       </w:r>
       <w:r>
         <w:t>contrôleur</w:t>
@@ -4126,7 +4721,6 @@
         </w:numPr>
       </w:pPr>
       <w:r>
-        <w:lastRenderedPageBreak/>
         <w:t>Un train est en déplacement droite-gauche vers la gare du milieu.</w:t>
       </w:r>
     </w:p>

</xml_diff>

<commit_message>
fin exo3 sur le word
</commit_message>
<xml_diff>
--- a/Réponses aux questions - Diagrammes de classe/Reponses_aux_questions.docx
+++ b/Réponses aux questions - Diagrammes de classe/Reponses_aux_questions.docx
@@ -242,7 +242,21 @@
                 <w:rStyle w:val="Lienhypertexte"/>
                 <w:noProof/>
               </w:rPr>
-              <w:t>Exercice 2 (Partie B) - Contrôleur</w:t>
+              <w:t>Exercice 2 (Partie B)</w:t>
+            </w:r>
+            <w:r>
+              <w:rPr>
+                <w:rStyle w:val="Lienhypertexte"/>
+                <w:noProof/>
+              </w:rPr>
+              <w:t xml:space="preserve"> </w:t>
+            </w:r>
+            <w:r>
+              <w:rPr>
+                <w:rStyle w:val="Lienhypertexte"/>
+                <w:noProof/>
+              </w:rPr>
+              <w:t>- Contrôleur</w:t>
             </w:r>
             <w:r>
               <w:rPr>
@@ -312,7 +326,21 @@
                 <w:rStyle w:val="Lienhypertexte"/>
                 <w:noProof/>
               </w:rPr>
-              <w:t>Exercice 3 - Éviter les interblocages</w:t>
+              <w:t>Exercice 3 - Évit</w:t>
+            </w:r>
+            <w:r>
+              <w:rPr>
+                <w:rStyle w:val="Lienhypertexte"/>
+                <w:noProof/>
+              </w:rPr>
+              <w:t>e</w:t>
+            </w:r>
+            <w:r>
+              <w:rPr>
+                <w:rStyle w:val="Lienhypertexte"/>
+                <w:noProof/>
+              </w:rPr>
+              <w:t>r les interblocages</w:t>
             </w:r>
             <w:r>
               <w:rPr>
@@ -567,6 +595,9 @@
       </w:r>
     </w:p>
     <w:p>
+      <w:pPr>
+        <w:jc w:val="both"/>
+      </w:pPr>
       <w:r>
         <w:t>L</w:t>
       </w:r>
@@ -599,6 +630,9 @@
       </w:r>
     </w:p>
     <w:p>
+      <w:pPr>
+        <w:jc w:val="both"/>
+      </w:pPr>
       <w:r>
         <w:t xml:space="preserve">La </w:t>
       </w:r>
@@ -628,6 +662,9 @@
       </w:r>
     </w:p>
     <w:p>
+      <w:pPr>
+        <w:jc w:val="both"/>
+      </w:pPr>
       <w:r>
         <w:t xml:space="preserve">La </w:t>
       </w:r>
@@ -652,6 +689,9 @@
       </w:r>
     </w:p>
     <w:p>
+      <w:pPr>
+        <w:jc w:val="both"/>
+      </w:pPr>
       <w:r>
         <w:t>Le chemin de fer (</w:t>
       </w:r>
@@ -899,6 +939,7 @@
       <w:r>
         <w:t xml:space="preserve"> "</w:t>
       </w:r>
+      <w:proofErr w:type="gramStart"/>
       <w:r>
         <w:rPr>
           <w:b/>
@@ -907,7 +948,11 @@
         <w:t>atteindre</w:t>
       </w:r>
       <w:r>
-        <w:t>()" est appelé</w:t>
+        <w:t>(</w:t>
+      </w:r>
+      <w:proofErr w:type="gramEnd"/>
+      <w:r>
+        <w:t>)" est appelé</w:t>
       </w:r>
       <w:r>
         <w:t>e</w:t>
@@ -932,6 +977,7 @@
       <w:r>
         <w:t xml:space="preserve"> "</w:t>
       </w:r>
+      <w:proofErr w:type="gramStart"/>
       <w:r>
         <w:rPr>
           <w:b/>
@@ -940,7 +986,11 @@
         <w:t>arriver</w:t>
       </w:r>
       <w:r>
-        <w:t xml:space="preserve">()" de la </w:t>
+        <w:t>(</w:t>
+      </w:r>
+      <w:proofErr w:type="gramEnd"/>
+      <w:r>
+        <w:t xml:space="preserve">)" de la </w:t>
       </w:r>
       <w:r>
         <w:t>classe</w:t>
@@ -1047,6 +1097,7 @@
       <w:r>
         <w:t xml:space="preserve"> "</w:t>
       </w:r>
+      <w:proofErr w:type="gramStart"/>
       <w:r>
         <w:rPr>
           <w:b/>
@@ -1055,7 +1106,11 @@
         <w:t>partir</w:t>
       </w:r>
       <w:r>
-        <w:t>()" est appelée :</w:t>
+        <w:t>(</w:t>
+      </w:r>
+      <w:proofErr w:type="gramEnd"/>
+      <w:r>
+        <w:t>)" est appelée :</w:t>
       </w:r>
     </w:p>
     <w:p>
@@ -1071,6 +1126,7 @@
       <w:r>
         <w:t xml:space="preserve"> "</w:t>
       </w:r>
+      <w:proofErr w:type="gramStart"/>
       <w:r>
         <w:rPr>
           <w:b/>
@@ -1079,7 +1135,11 @@
         <w:t>quitter</w:t>
       </w:r>
       <w:r>
-        <w:t xml:space="preserve">()" de la </w:t>
+        <w:t>(</w:t>
+      </w:r>
+      <w:proofErr w:type="gramEnd"/>
+      <w:r>
+        <w:t xml:space="preserve">)" de la </w:t>
       </w:r>
       <w:r>
         <w:t>classe</w:t>
@@ -1118,6 +1178,7 @@
         <w:t xml:space="preserve"> "</w:t>
       </w:r>
       <w:proofErr w:type="spellStart"/>
+      <w:proofErr w:type="gramStart"/>
       <w:r>
         <w:rPr>
           <w:b/>
@@ -1127,7 +1188,11 @@
       </w:r>
       <w:proofErr w:type="spellEnd"/>
       <w:r>
-        <w:t>()" et "</w:t>
+        <w:t>(</w:t>
+      </w:r>
+      <w:proofErr w:type="gramEnd"/>
+      <w:r>
+        <w:t>)" et "</w:t>
       </w:r>
       <w:proofErr w:type="spellStart"/>
       <w:r>
@@ -1317,8 +1382,13 @@
             <w:pPr>
               <w:jc w:val="both"/>
             </w:pPr>
-            <w:r>
-              <w:t>atteindre()</w:t>
+            <w:proofErr w:type="gramStart"/>
+            <w:r>
+              <w:t>atteindre(</w:t>
+            </w:r>
+            <w:proofErr w:type="gramEnd"/>
+            <w:r>
+              <w:t>)</w:t>
             </w:r>
           </w:p>
         </w:tc>
@@ -1335,12 +1405,21 @@
                 <w:bCs/>
               </w:rPr>
             </w:pPr>
+            <w:proofErr w:type="gramStart"/>
             <w:r>
               <w:rPr>
                 <w:b/>
                 <w:bCs/>
               </w:rPr>
-              <w:t>arriver()</w:t>
+              <w:t>arriver(</w:t>
+            </w:r>
+            <w:proofErr w:type="gramEnd"/>
+            <w:r>
+              <w:rPr>
+                <w:b/>
+                <w:bCs/>
+              </w:rPr>
+              <w:t>)</w:t>
             </w:r>
           </w:p>
         </w:tc>
@@ -1358,6 +1437,7 @@
               </w:rPr>
             </w:pPr>
             <w:proofErr w:type="spellStart"/>
+            <w:proofErr w:type="gramStart"/>
             <w:r>
               <w:rPr>
                 <w:b/>
@@ -1371,7 +1451,15 @@
                 <w:b/>
                 <w:bCs/>
               </w:rPr>
-              <w:t>()</w:t>
+              <w:t>(</w:t>
+            </w:r>
+            <w:proofErr w:type="gramEnd"/>
+            <w:r>
+              <w:rPr>
+                <w:b/>
+                <w:bCs/>
+              </w:rPr>
+              <w:t>)</w:t>
             </w:r>
           </w:p>
         </w:tc>
@@ -1389,6 +1477,7 @@
               </w:rPr>
             </w:pPr>
             <w:proofErr w:type="spellStart"/>
+            <w:proofErr w:type="gramStart"/>
             <w:r>
               <w:rPr>
                 <w:b/>
@@ -1402,7 +1491,15 @@
                 <w:b/>
                 <w:bCs/>
               </w:rPr>
-              <w:t>()</w:t>
+              <w:t>(</w:t>
+            </w:r>
+            <w:proofErr w:type="gramEnd"/>
+            <w:r>
+              <w:rPr>
+                <w:b/>
+                <w:bCs/>
+              </w:rPr>
+              <w:t>)</w:t>
             </w:r>
           </w:p>
         </w:tc>
@@ -1417,8 +1514,13 @@
             <w:pPr>
               <w:jc w:val="both"/>
             </w:pPr>
-            <w:r>
-              <w:t>partir()</w:t>
+            <w:proofErr w:type="gramStart"/>
+            <w:r>
+              <w:t>partir(</w:t>
+            </w:r>
+            <w:proofErr w:type="gramEnd"/>
+            <w:r>
+              <w:t>)</w:t>
             </w:r>
           </w:p>
         </w:tc>
@@ -1435,12 +1537,21 @@
                 <w:bCs/>
               </w:rPr>
             </w:pPr>
+            <w:proofErr w:type="gramStart"/>
             <w:r>
               <w:rPr>
                 <w:b/>
                 <w:bCs/>
               </w:rPr>
-              <w:t>quitter()</w:t>
+              <w:t>quitter(</w:t>
+            </w:r>
+            <w:proofErr w:type="gramEnd"/>
+            <w:r>
+              <w:rPr>
+                <w:b/>
+                <w:bCs/>
+              </w:rPr>
+              <w:t>)</w:t>
             </w:r>
           </w:p>
         </w:tc>
@@ -1458,6 +1569,7 @@
               </w:rPr>
             </w:pPr>
             <w:proofErr w:type="spellStart"/>
+            <w:proofErr w:type="gramStart"/>
             <w:r>
               <w:rPr>
                 <w:b/>
@@ -1471,7 +1583,15 @@
                 <w:b/>
                 <w:bCs/>
               </w:rPr>
-              <w:t>()</w:t>
+              <w:t>(</w:t>
+            </w:r>
+            <w:proofErr w:type="gramEnd"/>
+            <w:r>
+              <w:rPr>
+                <w:b/>
+                <w:bCs/>
+              </w:rPr>
+              <w:t>)</w:t>
             </w:r>
           </w:p>
         </w:tc>
@@ -1489,6 +1609,7 @@
               </w:rPr>
             </w:pPr>
             <w:proofErr w:type="spellStart"/>
+            <w:proofErr w:type="gramStart"/>
             <w:r>
               <w:rPr>
                 <w:b/>
@@ -1509,7 +1630,15 @@
                 <w:b/>
                 <w:bCs/>
               </w:rPr>
-              <w:t>()</w:t>
+              <w:t>(</w:t>
+            </w:r>
+            <w:proofErr w:type="gramEnd"/>
+            <w:r>
+              <w:rPr>
+                <w:b/>
+                <w:bCs/>
+              </w:rPr>
+              <w:t>)</w:t>
             </w:r>
           </w:p>
         </w:tc>
@@ -1558,6 +1687,7 @@
               </w:rPr>
             </w:pPr>
             <w:proofErr w:type="spellStart"/>
+            <w:proofErr w:type="gramStart"/>
             <w:r>
               <w:rPr>
                 <w:b/>
@@ -1571,7 +1701,15 @@
                 <w:b/>
                 <w:bCs/>
               </w:rPr>
-              <w:t>()</w:t>
+              <w:t>(</w:t>
+            </w:r>
+            <w:proofErr w:type="gramEnd"/>
+            <w:r>
+              <w:rPr>
+                <w:b/>
+                <w:bCs/>
+              </w:rPr>
+              <w:t>)</w:t>
             </w:r>
           </w:p>
         </w:tc>
@@ -1589,6 +1727,7 @@
               </w:rPr>
             </w:pPr>
             <w:proofErr w:type="spellStart"/>
+            <w:proofErr w:type="gramStart"/>
             <w:r>
               <w:rPr>
                 <w:b/>
@@ -1602,7 +1741,15 @@
                 <w:b/>
                 <w:bCs/>
               </w:rPr>
-              <w:t>()</w:t>
+              <w:t>(</w:t>
+            </w:r>
+            <w:proofErr w:type="gramEnd"/>
+            <w:r>
+              <w:rPr>
+                <w:b/>
+                <w:bCs/>
+              </w:rPr>
+              <w:t>)</w:t>
             </w:r>
           </w:p>
         </w:tc>
@@ -1638,6 +1785,7 @@
         <w:t>On ajoute la méthode "</w:t>
       </w:r>
       <w:proofErr w:type="spellStart"/>
+      <w:proofErr w:type="gramStart"/>
       <w:r>
         <w:rPr>
           <w:b/>
@@ -1647,7 +1795,11 @@
       </w:r>
       <w:proofErr w:type="spellEnd"/>
       <w:r>
-        <w:t xml:space="preserve">()" à la classe </w:t>
+        <w:t>(</w:t>
+      </w:r>
+      <w:proofErr w:type="gramEnd"/>
+      <w:r>
+        <w:t xml:space="preserve">)" à la classe </w:t>
       </w:r>
       <w:proofErr w:type="spellStart"/>
       <w:r>
@@ -1675,6 +1827,7 @@
       <w:r>
         <w:t xml:space="preserve">On appelle les méthodes </w:t>
       </w:r>
+      <w:proofErr w:type="gramStart"/>
       <w:r>
         <w:rPr>
           <w:b/>
@@ -1683,7 +1836,11 @@
         <w:t>atteindre</w:t>
       </w:r>
       <w:r>
-        <w:t xml:space="preserve">() et </w:t>
+        <w:t>(</w:t>
+      </w:r>
+      <w:proofErr w:type="gramEnd"/>
+      <w:r>
+        <w:t xml:space="preserve">) et </w:t>
       </w:r>
       <w:r>
         <w:rPr>
@@ -1760,7 +1917,7 @@
     </w:p>
     <w:p>
       <w:pPr>
-        <w:jc w:val="both"/>
+        <w:jc w:val="center"/>
         <w:rPr>
           <w:b/>
           <w:bCs/>
@@ -1826,7 +1983,15 @@
           <w:bCs/>
           <w:u w:val="single"/>
         </w:rPr>
-        <w:t xml:space="preserve">Exécution du </w:t>
+        <w:t>Exemple d’e</w:t>
+      </w:r>
+      <w:r>
+        <w:rPr>
+          <w:b/>
+          <w:bCs/>
+          <w:u w:val="single"/>
+        </w:rPr>
+        <w:t xml:space="preserve">xécution du </w:t>
       </w:r>
       <w:r>
         <w:rPr>
@@ -1988,6 +2153,7 @@
       <w:r>
         <w:t xml:space="preserve"> « </w:t>
       </w:r>
+      <w:proofErr w:type="gramStart"/>
       <w:r>
         <w:rPr>
           <w:b/>
@@ -1996,7 +2162,11 @@
         <w:t>run</w:t>
       </w:r>
       <w:r>
-        <w:t>() » de la classe Train pour qu’il se déplace : les méthodes « atteindre() » et « partir() » sont appelées 15 fois successivement.</w:t>
+        <w:t>(</w:t>
+      </w:r>
+      <w:proofErr w:type="gramEnd"/>
+      <w:r>
+        <w:t>) » de la classe Train pour qu’il se déplace : les méthodes « atteindre() » et « partir() » sont appelées 15 fois successivement.</w:t>
       </w:r>
     </w:p>
     <w:p>
@@ -2115,6 +2285,7 @@
     <w:p>
       <w:pPr>
         <w:pStyle w:val="Titre2"/>
+        <w:jc w:val="both"/>
       </w:pPr>
       <w:bookmarkStart w:id="10" w:name="_Toc125826993"/>
       <w:r>
@@ -2133,6 +2304,9 @@
       </w:r>
     </w:p>
     <w:p>
+      <w:pPr>
+        <w:jc w:val="both"/>
+      </w:pPr>
       <w:r>
         <w:t>Il y a deux invariants de sûreté à assurer </w:t>
       </w:r>
@@ -2155,9 +2329,15 @@
           <w:ilvl w:val="0"/>
           <w:numId w:val="4"/>
         </w:numPr>
-      </w:pPr>
-      <w:r>
-        <w:t>le nombre de trains maximum dans une gare est égal au nombre de quais de la gare</w:t>
+        <w:jc w:val="both"/>
+      </w:pPr>
+      <w:proofErr w:type="gramStart"/>
+      <w:r>
+        <w:t>le</w:t>
+      </w:r>
+      <w:proofErr w:type="gramEnd"/>
+      <w:r>
+        <w:t xml:space="preserve"> nombre de trains maximum dans une gare est égal au nombre de quais de la gare</w:t>
       </w:r>
       <w:r>
         <w:t>,</w:t>
@@ -2170,12 +2350,21 @@
           <w:ilvl w:val="0"/>
           <w:numId w:val="4"/>
         </w:numPr>
-      </w:pPr>
-      <w:r>
-        <w:t>dans une section il y a au maximum un train.</w:t>
-      </w:r>
-    </w:p>
-    <w:p>
+        <w:jc w:val="both"/>
+      </w:pPr>
+      <w:proofErr w:type="gramStart"/>
+      <w:r>
+        <w:t>dans</w:t>
+      </w:r>
+      <w:proofErr w:type="gramEnd"/>
+      <w:r>
+        <w:t xml:space="preserve"> une section il y a au maximum un train.</w:t>
+      </w:r>
+    </w:p>
+    <w:p>
+      <w:pPr>
+        <w:jc w:val="both"/>
+      </w:pPr>
       <w:r>
         <w:t xml:space="preserve">Le premier est assuré dans la </w:t>
       </w:r>
@@ -2259,6 +2448,9 @@
       </w:r>
     </w:p>
     <w:p>
+      <w:pPr>
+        <w:jc w:val="both"/>
+      </w:pPr>
       <w:r>
         <w:t xml:space="preserve">Le second est assuré dans la </w:t>
       </w:r>
@@ -2305,6 +2497,7 @@
     <w:p>
       <w:pPr>
         <w:pStyle w:val="Titre2"/>
+        <w:jc w:val="both"/>
       </w:pPr>
       <w:bookmarkStart w:id="11" w:name="_Toc125826994"/>
       <w:r>
@@ -2326,6 +2519,9 @@
       <w:bookmarkEnd w:id="11"/>
     </w:p>
     <w:p>
+      <w:pPr>
+        <w:jc w:val="both"/>
+      </w:pPr>
       <w:r>
         <w:t>L’expression du premier invariant est la suivante :</w:t>
       </w:r>
@@ -2374,6 +2570,9 @@
       </w:r>
     </w:p>
     <w:p>
+      <w:pPr>
+        <w:jc w:val="both"/>
+      </w:pPr>
       <w:r>
         <w:t xml:space="preserve">Le deuxième invariant n’est pas vérifié dans le code Java : on utilise uniquement une condition d’attente qui est réalisée grâce à </w:t>
       </w:r>
@@ -2400,6 +2599,7 @@
     <w:p>
       <w:pPr>
         <w:pStyle w:val="Titre2"/>
+        <w:jc w:val="both"/>
       </w:pPr>
       <w:bookmarkStart w:id="12" w:name="_Toc125826995"/>
       <w:r>
@@ -2434,10 +2634,14 @@
       </w:r>
     </w:p>
     <w:p>
+      <w:pPr>
+        <w:jc w:val="both"/>
+      </w:pPr>
       <w:r>
         <w:t>Les deux actions critiques que peut effectuer un train sont « </w:t>
       </w:r>
       <w:proofErr w:type="spellStart"/>
+      <w:proofErr w:type="gramStart"/>
       <w:r>
         <w:rPr>
           <w:b/>
@@ -2447,7 +2651,11 @@
       </w:r>
       <w:proofErr w:type="spellEnd"/>
       <w:r>
-        <w:t>() » et « </w:t>
+        <w:t>(</w:t>
+      </w:r>
+      <w:proofErr w:type="gramEnd"/>
+      <w:r>
+        <w:t>) » et « </w:t>
       </w:r>
       <w:proofErr w:type="spellStart"/>
       <w:r>
@@ -2483,12 +2691,21 @@
       <w:r>
         <w:t xml:space="preserve">, dans les méthodes </w:t>
       </w:r>
-      <w:r>
-        <w:rPr>
-          <w:b/>
-          <w:bCs/>
-        </w:rPr>
-        <w:t xml:space="preserve">quitter() </w:t>
+      <w:proofErr w:type="gramStart"/>
+      <w:r>
+        <w:rPr>
+          <w:b/>
+          <w:bCs/>
+        </w:rPr>
+        <w:t>quitter(</w:t>
+      </w:r>
+      <w:proofErr w:type="gramEnd"/>
+      <w:r>
+        <w:rPr>
+          <w:b/>
+          <w:bCs/>
+        </w:rPr>
+        <w:t xml:space="preserve">) </w:t>
       </w:r>
       <w:r>
         <w:t xml:space="preserve">et </w:t>
@@ -2507,6 +2724,7 @@
     <w:p>
       <w:pPr>
         <w:pStyle w:val="Titre2"/>
+        <w:jc w:val="both"/>
         <w:rPr>
           <w:b/>
           <w:bCs/>
@@ -2539,6 +2757,9 @@
       </w:r>
     </w:p>
     <w:p>
+      <w:pPr>
+        <w:jc w:val="both"/>
+      </w:pPr>
       <w:r>
         <w:t xml:space="preserve">Ces deux méthodes sont ajoutées dans la </w:t>
       </w:r>
@@ -2608,6 +2829,7 @@
     <w:p>
       <w:pPr>
         <w:pStyle w:val="Titre2"/>
+        <w:jc w:val="both"/>
         <w:rPr>
           <w:b/>
           <w:bCs/>
@@ -2633,6 +2855,9 @@
       <w:bookmarkEnd w:id="14"/>
     </w:p>
     <w:p>
+      <w:pPr>
+        <w:jc w:val="both"/>
+      </w:pPr>
       <w:r>
         <w:t xml:space="preserve">On ajoute les trois méthodes suivantes à la </w:t>
       </w:r>
@@ -2661,12 +2886,15 @@
           <w:ilvl w:val="0"/>
           <w:numId w:val="4"/>
         </w:numPr>
+        <w:jc w:val="both"/>
       </w:pPr>
       <w:proofErr w:type="spellStart"/>
+      <w:proofErr w:type="gramStart"/>
       <w:r>
         <w:t>canNewTrain</w:t>
       </w:r>
       <w:proofErr w:type="spellEnd"/>
+      <w:proofErr w:type="gramEnd"/>
       <w:r>
         <w:t xml:space="preserve"> () : </w:t>
       </w:r>
@@ -2683,14 +2911,20 @@
           <w:ilvl w:val="0"/>
           <w:numId w:val="4"/>
         </w:numPr>
+        <w:jc w:val="both"/>
       </w:pPr>
       <w:proofErr w:type="spellStart"/>
+      <w:proofErr w:type="gramStart"/>
       <w:r>
         <w:t>canLeaveTrain</w:t>
       </w:r>
       <w:proofErr w:type="spellEnd"/>
       <w:r>
-        <w:t xml:space="preserve">() : </w:t>
+        <w:t>(</w:t>
+      </w:r>
+      <w:proofErr w:type="gramEnd"/>
+      <w:r>
+        <w:t xml:space="preserve">) : </w:t>
       </w:r>
       <w:proofErr w:type="spellStart"/>
       <w:r>
@@ -2705,9 +2939,15 @@
           <w:ilvl w:val="0"/>
           <w:numId w:val="4"/>
         </w:numPr>
-      </w:pPr>
-      <w:r>
-        <w:t xml:space="preserve">invariant() : </w:t>
+        <w:jc w:val="both"/>
+      </w:pPr>
+      <w:proofErr w:type="gramStart"/>
+      <w:r>
+        <w:t>invariant(</w:t>
+      </w:r>
+      <w:proofErr w:type="gramEnd"/>
+      <w:r>
+        <w:t xml:space="preserve">) : </w:t>
       </w:r>
       <w:proofErr w:type="spellStart"/>
       <w:r>
@@ -2718,6 +2958,7 @@
     <w:p>
       <w:pPr>
         <w:pStyle w:val="Titre2"/>
+        <w:jc w:val="both"/>
         <w:rPr>
           <w:b/>
           <w:bCs/>
@@ -2747,6 +2988,7 @@
     </w:p>
     <w:p>
       <w:pPr>
+        <w:jc w:val="both"/>
         <w:rPr>
           <w:b/>
           <w:bCs/>
@@ -2811,6 +3053,7 @@
     <w:p>
       <w:pPr>
         <w:pStyle w:val="Titre1"/>
+        <w:jc w:val="both"/>
       </w:pPr>
       <w:bookmarkStart w:id="16" w:name="_Toc125827000"/>
       <w:r>
@@ -3333,6 +3576,7 @@
         <w:t xml:space="preserve">méthode </w:t>
       </w:r>
       <w:proofErr w:type="spellStart"/>
+      <w:proofErr w:type="gramStart"/>
       <w:r>
         <w:rPr>
           <w:b/>
@@ -3346,7 +3590,15 @@
           <w:b/>
           <w:bCs/>
         </w:rPr>
-        <w:t>()</w:t>
+        <w:t>(</w:t>
+      </w:r>
+      <w:proofErr w:type="gramEnd"/>
+      <w:r>
+        <w:rPr>
+          <w:b/>
+          <w:bCs/>
+        </w:rPr>
+        <w:t>)</w:t>
       </w:r>
       <w:r>
         <w:t xml:space="preserve">) qui vaut alors [1,0,1], empêchant tout autre train de quitter la Section 3 vers la Section 2. </w:t>
@@ -3374,6 +3626,7 @@
         </w:rPr>
         <w:t xml:space="preserve">méthode </w:t>
       </w:r>
+      <w:proofErr w:type="gramStart"/>
       <w:r>
         <w:rPr>
           <w:b/>
@@ -3386,7 +3639,15 @@
           <w:b/>
           <w:bCs/>
         </w:rPr>
-        <w:t>()</w:t>
+        <w:t>(</w:t>
+      </w:r>
+      <w:proofErr w:type="gramEnd"/>
+      <w:r>
+        <w:rPr>
+          <w:b/>
+          <w:bCs/>
+        </w:rPr>
+        <w:t>)</w:t>
       </w:r>
       <w:r>
         <w:t>), qui vaut enfin [1,1,1].</w:t>
@@ -3400,6 +3661,7 @@
         <w:t xml:space="preserve">Les méthodes </w:t>
       </w:r>
       <w:proofErr w:type="spellStart"/>
+      <w:proofErr w:type="gramStart"/>
       <w:r>
         <w:rPr>
           <w:b/>
@@ -3409,7 +3671,11 @@
       </w:r>
       <w:proofErr w:type="spellEnd"/>
       <w:r>
-        <w:t xml:space="preserve">() et </w:t>
+        <w:t>(</w:t>
+      </w:r>
+      <w:proofErr w:type="gramEnd"/>
+      <w:r>
+        <w:t xml:space="preserve">) et </w:t>
       </w:r>
       <w:r>
         <w:rPr>
@@ -3474,6 +3740,7 @@
     <w:p>
       <w:pPr>
         <w:pStyle w:val="Titre2"/>
+        <w:jc w:val="both"/>
         <w:rPr>
           <w:b/>
           <w:bCs/>
@@ -3608,16 +3875,16 @@
     </w:p>
     <w:p>
       <w:pPr>
-        <w:jc w:val="both"/>
+        <w:jc w:val="center"/>
       </w:pPr>
       <w:r>
         <w:rPr>
           <w:noProof/>
         </w:rPr>
         <w:drawing>
-          <wp:inline distT="0" distB="0" distL="0" distR="0" wp14:anchorId="59111CFD" wp14:editId="2D3671F3">
+          <wp:inline distT="0" distB="0" distL="0" distR="0" wp14:anchorId="59111CFD" wp14:editId="79055140">
             <wp:extent cx="5760720" cy="4823460"/>
-            <wp:effectExtent l="0" t="0" r="0" b="0"/>
+            <wp:effectExtent l="0" t="0" r="2540" b="0"/>
             <wp:docPr id="4" name="Image 4"/>
             <wp:cNvGraphicFramePr>
               <a:graphicFrameLocks xmlns:a="http://schemas.openxmlformats.org/drawingml/2006/main" noChangeAspect="1"/>
@@ -3666,7 +3933,15 @@
           <w:bCs/>
           <w:u w:val="single"/>
         </w:rPr>
-        <w:t>Exécution du Main de l’exercice 2.</w:t>
+        <w:t>Exemple d’e</w:t>
+      </w:r>
+      <w:r>
+        <w:rPr>
+          <w:b/>
+          <w:bCs/>
+          <w:u w:val="single"/>
+        </w:rPr>
+        <w:t>xécution du Main de l’exercice 2.</w:t>
       </w:r>
     </w:p>
     <w:p>
@@ -3739,6 +4014,9 @@
       </w:r>
     </w:p>
     <w:p>
+      <w:pPr>
+        <w:jc w:val="both"/>
+      </w:pPr>
       <w:r>
         <w:t xml:space="preserve">Pour éviter l’interblocage </w:t>
       </w:r>
@@ -3799,6 +4077,9 @@
       </w:r>
     </w:p>
     <w:p>
+      <w:pPr>
+        <w:jc w:val="both"/>
+      </w:pPr>
       <w:r>
         <w:t xml:space="preserve">On ajoute deux </w:t>
       </w:r>
@@ -3893,6 +4174,9 @@
       <w:bookmarkEnd w:id="22"/>
     </w:p>
     <w:p>
+      <w:pPr>
+        <w:jc w:val="both"/>
+      </w:pPr>
       <w:r>
         <w:rPr>
           <w:b/>
@@ -3906,6 +4190,7 @@
     </w:p>
     <w:p>
       <w:pPr>
+        <w:jc w:val="both"/>
         <w:rPr>
           <w:rFonts w:ascii="Cambria Math" w:hAnsi="Cambria Math"/>
           <w:b/>
@@ -4015,6 +4300,9 @@
       </w:r>
     </w:p>
     <w:p>
+      <w:pPr>
+        <w:jc w:val="both"/>
+      </w:pPr>
       <w:r>
         <w:t xml:space="preserve">La classe responsable de la gestion de ces variables est la </w:t>
       </w:r>
@@ -4082,6 +4370,9 @@
       </w:r>
     </w:p>
     <w:p>
+      <w:pPr>
+        <w:jc w:val="both"/>
+      </w:pPr>
       <w:r>
         <w:t xml:space="preserve">On ajoute </w:t>
       </w:r>
@@ -4142,8 +4433,10 @@
           <w:ilvl w:val="0"/>
           <w:numId w:val="2"/>
         </w:numPr>
+        <w:jc w:val="both"/>
       </w:pPr>
       <w:proofErr w:type="spellStart"/>
+      <w:proofErr w:type="gramStart"/>
       <w:r>
         <w:rPr>
           <w:b/>
@@ -4153,13 +4446,14 @@
       </w:r>
       <w:proofErr w:type="spellEnd"/>
       <w:r>
-        <w:t>()</w:t>
-      </w:r>
-      <w:r>
-        <w:t xml:space="preserve"> : </w:t>
-      </w:r>
-      <w:r>
-        <w:t>un train s’engage sur la ligne, dans le sens gauche-droite</w:t>
+        <w:t>(</w:t>
+      </w:r>
+      <w:proofErr w:type="gramEnd"/>
+      <w:r>
+        <w:t>)</w:t>
+      </w:r>
+      <w:r>
+        <w:t> : un train s’engage sur la ligne, dans le sens gauche-droite</w:t>
       </w:r>
     </w:p>
     <w:p>
@@ -4169,8 +4463,10 @@
           <w:ilvl w:val="0"/>
           <w:numId w:val="2"/>
         </w:numPr>
+        <w:jc w:val="both"/>
       </w:pPr>
       <w:proofErr w:type="spellStart"/>
+      <w:proofErr w:type="gramStart"/>
       <w:r>
         <w:rPr>
           <w:b/>
@@ -4180,16 +4476,14 @@
       </w:r>
       <w:proofErr w:type="spellEnd"/>
       <w:r>
-        <w:t>()</w:t>
-      </w:r>
-      <w:r>
-        <w:t xml:space="preserve"> </w:t>
-      </w:r>
-      <w:r>
-        <w:t xml:space="preserve">: un train s’engage sur la ligne, dans le sens </w:t>
-      </w:r>
-      <w:r>
-        <w:t>droite-gauche</w:t>
+        <w:t>(</w:t>
+      </w:r>
+      <w:proofErr w:type="gramEnd"/>
+      <w:r>
+        <w:t>)</w:t>
+      </w:r>
+      <w:r>
+        <w:t xml:space="preserve"> : un train s’engage sur la ligne, dans le sens droite-gauche</w:t>
       </w:r>
     </w:p>
     <w:p>
@@ -4199,8 +4493,10 @@
           <w:ilvl w:val="0"/>
           <w:numId w:val="2"/>
         </w:numPr>
+        <w:jc w:val="both"/>
       </w:pPr>
       <w:proofErr w:type="spellStart"/>
+      <w:proofErr w:type="gramStart"/>
       <w:r>
         <w:rPr>
           <w:b/>
@@ -4210,16 +4506,14 @@
       </w:r>
       <w:proofErr w:type="spellEnd"/>
       <w:r>
-        <w:t>()</w:t>
-      </w:r>
-      <w:r>
-        <w:t xml:space="preserve"> </w:t>
-      </w:r>
-      <w:r>
-        <w:t>: un train</w:t>
-      </w:r>
-      <w:r>
-        <w:t xml:space="preserve"> arrive en gare B</w:t>
+        <w:t>(</w:t>
+      </w:r>
+      <w:proofErr w:type="gramEnd"/>
+      <w:r>
+        <w:t>)</w:t>
+      </w:r>
+      <w:r>
+        <w:t xml:space="preserve"> : un train arrive en gare B</w:t>
       </w:r>
     </w:p>
     <w:p>
@@ -4229,8 +4523,10 @@
           <w:ilvl w:val="0"/>
           <w:numId w:val="2"/>
         </w:numPr>
+        <w:jc w:val="both"/>
       </w:pPr>
       <w:proofErr w:type="spellStart"/>
+      <w:proofErr w:type="gramStart"/>
       <w:r>
         <w:rPr>
           <w:b/>
@@ -4240,16 +4536,14 @@
       </w:r>
       <w:proofErr w:type="spellEnd"/>
       <w:r>
-        <w:t>()</w:t>
-      </w:r>
-      <w:r>
-        <w:t xml:space="preserve"> </w:t>
-      </w:r>
-      <w:r>
-        <w:t xml:space="preserve">: un train arrive en gare </w:t>
-      </w:r>
-      <w:r>
-        <w:t>A</w:t>
+        <w:t>(</w:t>
+      </w:r>
+      <w:proofErr w:type="gramEnd"/>
+      <w:r>
+        <w:t>)</w:t>
+      </w:r>
+      <w:r>
+        <w:t xml:space="preserve"> : un train arrive en gare A</w:t>
       </w:r>
     </w:p>
     <w:p>
@@ -4259,8 +4553,10 @@
           <w:ilvl w:val="0"/>
           <w:numId w:val="2"/>
         </w:numPr>
+        <w:jc w:val="both"/>
       </w:pPr>
       <w:proofErr w:type="spellStart"/>
+      <w:proofErr w:type="gramStart"/>
       <w:r>
         <w:rPr>
           <w:b/>
@@ -4270,7 +4566,11 @@
       </w:r>
       <w:proofErr w:type="spellEnd"/>
       <w:r>
-        <w:t>()</w:t>
+        <w:t>(</w:t>
+      </w:r>
+      <w:proofErr w:type="gramEnd"/>
+      <w:r>
+        <w:t>)</w:t>
       </w:r>
       <w:r>
         <w:t> : condition d’attente pour un train s’engageant dans le sens gauche-droite</w:t>
@@ -4283,8 +4583,10 @@
           <w:ilvl w:val="0"/>
           <w:numId w:val="2"/>
         </w:numPr>
+        <w:jc w:val="both"/>
       </w:pPr>
       <w:proofErr w:type="spellStart"/>
+      <w:proofErr w:type="gramStart"/>
       <w:r>
         <w:rPr>
           <w:b/>
@@ -4294,16 +4596,14 @@
       </w:r>
       <w:proofErr w:type="spellEnd"/>
       <w:r>
-        <w:t>()</w:t>
-      </w:r>
-      <w:r>
-        <w:t xml:space="preserve"> : </w:t>
-      </w:r>
-      <w:r>
-        <w:t xml:space="preserve">condition d’attente pour un train s’engageant dans le sens </w:t>
-      </w:r>
-      <w:r>
-        <w:t>droite-gauche</w:t>
+        <w:t>(</w:t>
+      </w:r>
+      <w:proofErr w:type="gramEnd"/>
+      <w:r>
+        <w:t>)</w:t>
+      </w:r>
+      <w:r>
+        <w:t> : condition d’attente pour un train s’engageant dans le sens droite-gauche</w:t>
       </w:r>
     </w:p>
     <w:p>
@@ -4313,7 +4613,9 @@
           <w:ilvl w:val="0"/>
           <w:numId w:val="2"/>
         </w:numPr>
-      </w:pPr>
+        <w:jc w:val="both"/>
+      </w:pPr>
+      <w:proofErr w:type="gramStart"/>
       <w:r>
         <w:rPr>
           <w:b/>
@@ -4322,13 +4624,20 @@
         <w:t>invariant</w:t>
       </w:r>
       <w:r>
-        <w:t>()</w:t>
+        <w:t>(</w:t>
+      </w:r>
+      <w:proofErr w:type="gramEnd"/>
+      <w:r>
+        <w:t>)</w:t>
       </w:r>
       <w:r>
         <w:t> : vérifications quant à l’invariant</w:t>
       </w:r>
     </w:p>
     <w:p>
+      <w:pPr>
+        <w:jc w:val="both"/>
+      </w:pPr>
       <w:r>
         <w:t>Les quatre</w:t>
       </w:r>
@@ -4339,6 +4648,7 @@
         <w:t xml:space="preserve">premières méthodes : </w:t>
       </w:r>
       <w:proofErr w:type="spellStart"/>
+      <w:proofErr w:type="gramStart"/>
       <w:r>
         <w:rPr>
           <w:b/>
@@ -4348,7 +4658,11 @@
       </w:r>
       <w:proofErr w:type="spellEnd"/>
       <w:r>
-        <w:t xml:space="preserve">(), </w:t>
+        <w:t>(</w:t>
+      </w:r>
+      <w:proofErr w:type="gramEnd"/>
+      <w:r>
+        <w:t xml:space="preserve">), </w:t>
       </w:r>
       <w:proofErr w:type="spellStart"/>
       <w:r>
@@ -4487,11 +4801,249 @@
       <w:bookmarkEnd w:id="28"/>
     </w:p>
     <w:p>
-      <w:r>
-        <w:t>Dans l’implémentation faite, la classe Section n’est pas modifiée pour éviter un interblocage dû à deux trains s’engageant dans des sens opposés.</w:t>
-      </w:r>
-    </w:p>
-    <w:p/>
+      <w:pPr>
+        <w:jc w:val="both"/>
+      </w:pPr>
+      <w:r>
+        <w:t xml:space="preserve">Dans l’implémentation faite, la </w:t>
+      </w:r>
+      <w:r>
+        <w:rPr>
+          <w:b/>
+          <w:bCs/>
+        </w:rPr>
+        <w:t>classe</w:t>
+      </w:r>
+      <w:r>
+        <w:t xml:space="preserve"> </w:t>
+      </w:r>
+      <w:r>
+        <w:rPr>
+          <w:b/>
+          <w:bCs/>
+        </w:rPr>
+        <w:t>Section</w:t>
+      </w:r>
+      <w:r>
+        <w:t xml:space="preserve"> n’est pas modifié</w:t>
+      </w:r>
+      <w:r>
+        <w:t>e.</w:t>
+      </w:r>
+      <w:r>
+        <w:t xml:space="preserve"> </w:t>
+      </w:r>
+      <w:r>
+        <w:t xml:space="preserve">On utilise uniquement la </w:t>
+      </w:r>
+      <w:r>
+        <w:rPr>
+          <w:b/>
+          <w:bCs/>
+        </w:rPr>
+        <w:t>liaison</w:t>
+      </w:r>
+      <w:r>
+        <w:t xml:space="preserve"> </w:t>
+      </w:r>
+      <w:r>
+        <w:rPr>
+          <w:b/>
+          <w:bCs/>
+        </w:rPr>
+        <w:t>dynamique</w:t>
+      </w:r>
+      <w:r>
+        <w:t xml:space="preserve"> : la </w:t>
+      </w:r>
+      <w:r>
+        <w:rPr>
+          <w:b/>
+          <w:bCs/>
+        </w:rPr>
+        <w:t>classe</w:t>
+      </w:r>
+      <w:r>
+        <w:t xml:space="preserve"> </w:t>
+      </w:r>
+      <w:r>
+        <w:rPr>
+          <w:b/>
+          <w:bCs/>
+        </w:rPr>
+        <w:t>Position</w:t>
+      </w:r>
+      <w:r>
+        <w:t xml:space="preserve"> possède un </w:t>
+      </w:r>
+      <w:r>
+        <w:rPr>
+          <w:b/>
+          <w:bCs/>
+        </w:rPr>
+        <w:t>attribut</w:t>
+      </w:r>
+      <w:r>
+        <w:t xml:space="preserve"> </w:t>
+      </w:r>
+      <w:proofErr w:type="spellStart"/>
+      <w:r>
+        <w:rPr>
+          <w:b/>
+          <w:bCs/>
+        </w:rPr>
+        <w:t>ControllerAB</w:t>
+      </w:r>
+      <w:proofErr w:type="spellEnd"/>
+      <w:r>
+        <w:t>.</w:t>
+      </w:r>
+    </w:p>
+    <w:p>
+      <w:pPr>
+        <w:jc w:val="both"/>
+      </w:pPr>
+      <w:r>
+        <w:rPr>
+          <w:b/>
+          <w:bCs/>
+        </w:rPr>
+        <w:t>Cette solution fonctionne comme attendu</w:t>
+      </w:r>
+      <w:r>
+        <w:t> : si les gares possèdent suffisamment de quais (plus que le nombre de train), le système ne possède plus d’interblocage</w:t>
+      </w:r>
+      <w:r>
+        <w:t>.</w:t>
+      </w:r>
+      <w:r>
+        <w:t xml:space="preserve"> </w:t>
+      </w:r>
+    </w:p>
+    <w:p>
+      <w:pPr>
+        <w:jc w:val="both"/>
+        <w:rPr>
+          <w:b/>
+          <w:bCs/>
+          <w:u w:val="single"/>
+        </w:rPr>
+      </w:pPr>
+      <w:r>
+        <w:rPr>
+          <w:b/>
+          <w:bCs/>
+          <w:u w:val="single"/>
+        </w:rPr>
+        <w:t xml:space="preserve">L’exécution du Main est « infinie », c’est-à-dire que les trains se déplacent jusqu’à ce qu’on arrête manuellement le programme. </w:t>
+      </w:r>
+    </w:p>
+    <w:p>
+      <w:pPr>
+        <w:jc w:val="center"/>
+        <w:rPr>
+          <w:b/>
+          <w:bCs/>
+          <w:u w:val="single"/>
+        </w:rPr>
+      </w:pPr>
+      <w:r>
+        <w:rPr>
+          <w:noProof/>
+        </w:rPr>
+        <w:lastRenderedPageBreak/>
+        <w:drawing>
+          <wp:inline distT="0" distB="0" distL="0" distR="0" wp14:anchorId="5E1CB9A6" wp14:editId="4D898BB4">
+            <wp:extent cx="3088322" cy="3708124"/>
+            <wp:effectExtent l="0" t="0" r="0" b="6985"/>
+            <wp:docPr id="2" name="Image 2"/>
+            <wp:cNvGraphicFramePr>
+              <a:graphicFrameLocks xmlns:a="http://schemas.openxmlformats.org/drawingml/2006/main" noChangeAspect="1"/>
+            </wp:cNvGraphicFramePr>
+            <a:graphic xmlns:a="http://schemas.openxmlformats.org/drawingml/2006/main">
+              <a:graphicData uri="http://schemas.openxmlformats.org/drawingml/2006/picture">
+                <pic:pic xmlns:pic="http://schemas.openxmlformats.org/drawingml/2006/picture">
+                  <pic:nvPicPr>
+                    <pic:cNvPr id="1" name=""/>
+                    <pic:cNvPicPr/>
+                  </pic:nvPicPr>
+                  <pic:blipFill>
+                    <a:blip r:embed="rId10"/>
+                    <a:stretch>
+                      <a:fillRect/>
+                    </a:stretch>
+                  </pic:blipFill>
+                  <pic:spPr>
+                    <a:xfrm>
+                      <a:off x="0" y="0"/>
+                      <a:ext cx="3090510" cy="3710751"/>
+                    </a:xfrm>
+                    <a:prstGeom prst="rect">
+                      <a:avLst/>
+                    </a:prstGeom>
+                  </pic:spPr>
+                </pic:pic>
+              </a:graphicData>
+            </a:graphic>
+          </wp:inline>
+        </w:drawing>
+      </w:r>
+    </w:p>
+    <w:p>
+      <w:pPr>
+        <w:jc w:val="center"/>
+        <w:rPr>
+          <w:b/>
+          <w:bCs/>
+          <w:u w:val="single"/>
+        </w:rPr>
+      </w:pPr>
+      <w:r>
+        <w:rPr>
+          <w:b/>
+          <w:bCs/>
+          <w:u w:val="single"/>
+        </w:rPr>
+        <w:t>Exemple d’e</w:t>
+      </w:r>
+      <w:r>
+        <w:rPr>
+          <w:b/>
+          <w:bCs/>
+          <w:u w:val="single"/>
+        </w:rPr>
+        <w:t xml:space="preserve">xécution du Main de l’exercice </w:t>
+      </w:r>
+      <w:r>
+        <w:rPr>
+          <w:b/>
+          <w:bCs/>
+          <w:u w:val="single"/>
+        </w:rPr>
+        <w:t>3</w:t>
+      </w:r>
+      <w:r>
+        <w:rPr>
+          <w:b/>
+          <w:bCs/>
+          <w:u w:val="single"/>
+        </w:rPr>
+        <w:t>.</w:t>
+      </w:r>
+    </w:p>
+    <w:p>
+      <w:pPr>
+        <w:jc w:val="both"/>
+        <w:rPr>
+          <w:b/>
+          <w:bCs/>
+          <w:u w:val="single"/>
+        </w:rPr>
+      </w:pPr>
+      <w:r>
+        <w:t>Cependant, s’il y a plus de trains que de quais par gare, le système se bloque : un train se retrouve en chemin vers une gare, qui se remplie durant son parcours. Ce problème est réglé en exercice 4.</w:t>
+      </w:r>
+    </w:p>
     <w:p>
       <w:pPr>
         <w:pStyle w:val="Titre1"/>
@@ -4550,7 +5102,6 @@
         </w:numPr>
       </w:pPr>
       <w:r>
-        <w:lastRenderedPageBreak/>
         <w:t>Un train est en déplacement gauche-droite vers la gare du milieu.</w:t>
       </w:r>
     </w:p>
@@ -4733,6 +5284,7 @@
         </w:numPr>
       </w:pPr>
       <w:r>
+        <w:lastRenderedPageBreak/>
         <w:t>La gare du milieu est pleine</w:t>
       </w:r>
       <w:r>

</xml_diff>